<commit_message>
cambio de lo por LOS en CU-GA-002 item 3
</commit_message>
<xml_diff>
--- a/trunk/docs/Entregables/Casos de Uso Funcionales/Casos de Uso Gestion de Docentes - Grupo 5508 -UTN - 2016 v1.2.docx
+++ b/trunk/docs/Entregables/Casos de Uso Funcionales/Casos de Uso Gestion de Docentes - Grupo 5508 -UTN - 2016 v1.2.docx
@@ -1,6 +1,6 @@
 
 <file path=word/document.xml><?xml version="1.0" encoding="utf-8"?>
-<w:document xmlns:wpc="http://schemas.microsoft.com/office/word/2010/wordprocessingCanvas" xmlns:cx="http://schemas.microsoft.com/office/drawing/2014/chartex" xmlns:cx1="http://schemas.microsoft.com/office/drawing/2015/9/8/chartex" xmlns:mc="http://schemas.openxmlformats.org/markup-compatibility/2006" xmlns:o="urn:schemas-microsoft-com:office:office" xmlns:r="http://schemas.openxmlformats.org/officeDocument/2006/relationships" xmlns:m="http://schemas.openxmlformats.org/officeDocument/2006/math" xmlns:v="urn:schemas-microsoft-com:vml" xmlns:wp14="http://schemas.microsoft.com/office/word/2010/wordprocessingDrawing" xmlns:wp="http://schemas.openxmlformats.org/drawingml/2006/wordprocessingDrawing" xmlns:w10="urn:schemas-microsoft-com:office:word" xmlns:w="http://schemas.openxmlformats.org/wordprocessingml/2006/main" xmlns:w14="http://schemas.microsoft.com/office/word/2010/wordml" xmlns:w15="http://schemas.microsoft.com/office/word/2012/wordml" xmlns:w16se="http://schemas.microsoft.com/office/word/2015/wordml/symex" xmlns:wpg="http://schemas.microsoft.com/office/word/2010/wordprocessingGroup" xmlns:wpi="http://schemas.microsoft.com/office/word/2010/wordprocessingInk" xmlns:wne="http://schemas.microsoft.com/office/word/2006/wordml" xmlns:wps="http://schemas.microsoft.com/office/word/2010/wordprocessingShape" mc:Ignorable="w14 w15 w16se wp14">
+<w:document xmlns:wpc="http://schemas.microsoft.com/office/word/2010/wordprocessingCanvas" xmlns:cx="http://schemas.microsoft.com/office/drawing/2014/chartex" xmlns:cx1="http://schemas.microsoft.com/office/drawing/2015/9/8/chartex" xmlns:cx2="http://schemas.microsoft.com/office/drawing/2015/10/21/chartex" xmlns:mc="http://schemas.openxmlformats.org/markup-compatibility/2006" xmlns:o="urn:schemas-microsoft-com:office:office" xmlns:r="http://schemas.openxmlformats.org/officeDocument/2006/relationships" xmlns:m="http://schemas.openxmlformats.org/officeDocument/2006/math" xmlns:v="urn:schemas-microsoft-com:vml" xmlns:wp14="http://schemas.microsoft.com/office/word/2010/wordprocessingDrawing" xmlns:wp="http://schemas.openxmlformats.org/drawingml/2006/wordprocessingDrawing" xmlns:w10="urn:schemas-microsoft-com:office:word" xmlns:w="http://schemas.openxmlformats.org/wordprocessingml/2006/main" xmlns:w14="http://schemas.microsoft.com/office/word/2010/wordml" xmlns:w15="http://schemas.microsoft.com/office/word/2012/wordml" xmlns:w16se="http://schemas.microsoft.com/office/word/2015/wordml/symex" xmlns:wpg="http://schemas.microsoft.com/office/word/2010/wordprocessingGroup" xmlns:wpi="http://schemas.microsoft.com/office/word/2010/wordprocessingInk" xmlns:wne="http://schemas.microsoft.com/office/word/2006/wordml" xmlns:wps="http://schemas.microsoft.com/office/word/2010/wordprocessingShape" mc:Ignorable="w14 w15 w16se wp14">
   <w:body>
     <w:p>
       <w:pPr>
@@ -182,7 +182,6 @@
           <w:lang w:val="es-AR" w:eastAsia="es-ES"/>
         </w:rPr>
       </w:pPr>
-      <w:bookmarkStart w:id="0" w:name="_GoBack"/>
     </w:p>
     <w:p>
       <w:pPr>
@@ -382,7 +381,7 @@
     </w:p>
     <w:p>
       <w:pPr>
-        <w:pStyle w:val="Ttulo"/>
+        <w:pStyle w:val="Title"/>
         <w:widowControl w:val="0"/>
         <w:spacing w:before="40" w:after="40"/>
         <w:rPr>
@@ -395,7 +394,7 @@
     </w:p>
     <w:p>
       <w:pPr>
-        <w:pStyle w:val="Ttulo"/>
+        <w:pStyle w:val="Title"/>
         <w:widowControl w:val="0"/>
         <w:spacing w:before="40" w:after="40"/>
         <w:rPr>
@@ -408,7 +407,7 @@
     </w:p>
     <w:p>
       <w:pPr>
-        <w:pStyle w:val="Ttulo"/>
+        <w:pStyle w:val="Title"/>
         <w:rPr>
           <w:rFonts w:ascii="Arial" w:eastAsia="Arial Black" w:hAnsi="Arial" w:cs="Arial"/>
           <w:color w:val="000000"/>
@@ -474,7 +473,6 @@
             <w:tcW w:w="1985" w:type="dxa"/>
             <w:shd w:val="clear" w:color="auto" w:fill="A6A6A6"/>
           </w:tcPr>
-          <w:bookmarkEnd w:id="0"/>
           <w:p>
             <w:pPr>
               <w:widowControl w:val="0"/>
@@ -1062,7 +1060,7 @@
     </w:p>
     <w:p>
       <w:pPr>
-        <w:pStyle w:val="Ttulo"/>
+        <w:pStyle w:val="Title"/>
         <w:jc w:val="left"/>
         <w:rPr>
           <w:rFonts w:ascii="Arial" w:hAnsi="Arial" w:cs="Arial"/>
@@ -1233,7 +1231,7 @@
     </w:p>
     <w:p>
       <w:pPr>
-        <w:pStyle w:val="Ttulo"/>
+        <w:pStyle w:val="Title"/>
         <w:rPr>
           <w:rFonts w:ascii="Arial" w:hAnsi="Arial" w:cs="Arial"/>
           <w:sz w:val="22"/>
@@ -1428,7 +1426,7 @@
           </w:tcPr>
           <w:p>
             <w:pPr>
-              <w:pStyle w:val="Encabezado"/>
+              <w:pStyle w:val="Header"/>
               <w:jc w:val="center"/>
               <w:rPr>
                 <w:rFonts w:ascii="Arial" w:hAnsi="Arial" w:cs="Arial"/>
@@ -1700,7 +1698,7 @@
           </w:tcPr>
           <w:p>
             <w:pPr>
-              <w:pStyle w:val="Encabezado"/>
+              <w:pStyle w:val="Header"/>
               <w:tabs>
                 <w:tab w:val="left" w:pos="708"/>
               </w:tabs>
@@ -1989,7 +1987,7 @@
           </w:tcPr>
           <w:p>
             <w:pPr>
-              <w:pStyle w:val="Ttulo2"/>
+              <w:pStyle w:val="Heading2"/>
               <w:spacing w:before="0" w:after="0" w:line="240" w:lineRule="auto"/>
               <w:rPr>
                 <w:rFonts w:ascii="Arial" w:hAnsi="Arial" w:cs="Arial"/>
@@ -2017,7 +2015,7 @@
           </w:tcPr>
           <w:p>
             <w:pPr>
-              <w:pStyle w:val="Ttulo3"/>
+              <w:pStyle w:val="Heading3"/>
               <w:rPr>
                 <w:rFonts w:ascii="Arial" w:hAnsi="Arial" w:cs="Arial"/>
                 <w:b/>
@@ -2771,7 +2769,7 @@
           </w:tcPr>
           <w:p>
             <w:pPr>
-              <w:pStyle w:val="Textocomentario"/>
+              <w:pStyle w:val="CommentText"/>
               <w:rPr>
                 <w:rFonts w:ascii="Arial" w:hAnsi="Arial" w:cs="Arial"/>
                 <w:iCs/>
@@ -2793,7 +2791,7 @@
           </w:p>
           <w:p>
             <w:pPr>
-              <w:pStyle w:val="Textocomentario"/>
+              <w:pStyle w:val="CommentText"/>
               <w:rPr>
                 <w:rFonts w:ascii="Arial" w:hAnsi="Arial" w:cs="Arial"/>
                 <w:iCs/>
@@ -2850,7 +2848,7 @@
           </w:tcPr>
           <w:p>
             <w:pPr>
-              <w:pStyle w:val="Textocomentario"/>
+              <w:pStyle w:val="CommentText"/>
               <w:rPr>
                 <w:rFonts w:ascii="Arial" w:hAnsi="Arial" w:cs="Arial"/>
                 <w:iCs/>
@@ -2873,7 +2871,7 @@
           </w:p>
           <w:p>
             <w:pPr>
-              <w:pStyle w:val="Textocomentario"/>
+              <w:pStyle w:val="CommentText"/>
               <w:rPr>
                 <w:rFonts w:ascii="Arial" w:hAnsi="Arial" w:cs="Arial"/>
                 <w:iCs/>
@@ -2986,7 +2984,7 @@
           </w:tcPr>
           <w:p>
             <w:pPr>
-              <w:pStyle w:val="TDC1"/>
+              <w:pStyle w:val="TOC1"/>
               <w:tabs>
                 <w:tab w:val="clear" w:pos="9360"/>
               </w:tabs>
@@ -3108,7 +3106,7 @@
           </w:tcPr>
           <w:p>
             <w:pPr>
-              <w:pStyle w:val="Ttulo2"/>
+              <w:pStyle w:val="Heading2"/>
               <w:spacing w:before="0" w:after="0" w:line="240" w:lineRule="auto"/>
               <w:rPr>
                 <w:rFonts w:ascii="Arial" w:hAnsi="Arial" w:cs="Arial"/>
@@ -3136,7 +3134,7 @@
           </w:tcPr>
           <w:p>
             <w:pPr>
-              <w:pStyle w:val="Ttulo3"/>
+              <w:pStyle w:val="Heading3"/>
               <w:rPr>
                 <w:rFonts w:ascii="Arial" w:hAnsi="Arial" w:cs="Arial"/>
                 <w:b/>
@@ -3686,7 +3684,27 @@
                 <w:szCs w:val="22"/>
                 <w:lang w:val="es-AR"/>
               </w:rPr>
-              <w:t>3- El actor debe completar lo campos que le aparecen en pantalla. Dependencia CU-GD-002-Campos. CU-GD-002-imagen002</w:t>
+              <w:t>3- El actor debe completar lo</w:t>
+            </w:r>
+            <w:r>
+              <w:rPr>
+                <w:rFonts w:ascii="Arial" w:hAnsi="Arial" w:cs="Arial"/>
+                <w:sz w:val="22"/>
+                <w:szCs w:val="22"/>
+                <w:lang w:val="es-AR"/>
+              </w:rPr>
+              <w:t>s</w:t>
+            </w:r>
+            <w:bookmarkStart w:id="0" w:name="_GoBack"/>
+            <w:bookmarkEnd w:id="0"/>
+            <w:r>
+              <w:rPr>
+                <w:rFonts w:ascii="Arial" w:hAnsi="Arial" w:cs="Arial"/>
+                <w:sz w:val="22"/>
+                <w:szCs w:val="22"/>
+                <w:lang w:val="es-AR"/>
+              </w:rPr>
+              <w:t xml:space="preserve"> campos que le aparecen en pantalla. Dependencia CU-GD-002-Campos. CU-GD-002-imagen002</w:t>
             </w:r>
           </w:p>
         </w:tc>
@@ -4146,7 +4164,7 @@
           </w:tcPr>
           <w:p>
             <w:pPr>
-              <w:pStyle w:val="Textocomentario"/>
+              <w:pStyle w:val="CommentText"/>
               <w:rPr>
                 <w:rFonts w:ascii="Arial" w:hAnsi="Arial" w:cs="Arial"/>
                 <w:iCs/>
@@ -4169,7 +4187,7 @@
           </w:p>
           <w:p>
             <w:pPr>
-              <w:pStyle w:val="Textocomentario"/>
+              <w:pStyle w:val="CommentText"/>
               <w:rPr>
                 <w:rFonts w:ascii="Arial" w:hAnsi="Arial" w:cs="Arial"/>
                 <w:iCs/>
@@ -5049,7 +5067,7 @@
           </w:tcPr>
           <w:p>
             <w:pPr>
-              <w:pStyle w:val="TDC1"/>
+              <w:pStyle w:val="TOC1"/>
               <w:tabs>
                 <w:tab w:val="clear" w:pos="9360"/>
               </w:tabs>
@@ -5133,7 +5151,7 @@
     </w:tbl>
     <w:p>
       <w:pPr>
-        <w:pStyle w:val="Textocomentario"/>
+        <w:pStyle w:val="CommentText"/>
         <w:rPr>
           <w:rFonts w:ascii="Arial" w:hAnsi="Arial" w:cs="Arial"/>
           <w:sz w:val="22"/>
@@ -5181,7 +5199,7 @@
           </w:tcPr>
           <w:p>
             <w:pPr>
-              <w:pStyle w:val="Ttulo2"/>
+              <w:pStyle w:val="Heading2"/>
               <w:spacing w:before="0" w:after="0" w:line="240" w:lineRule="auto"/>
               <w:rPr>
                 <w:rFonts w:ascii="Arial" w:hAnsi="Arial" w:cs="Arial"/>
@@ -5209,7 +5227,7 @@
           </w:tcPr>
           <w:p>
             <w:pPr>
-              <w:pStyle w:val="Ttulo3"/>
+              <w:pStyle w:val="Heading3"/>
               <w:rPr>
                 <w:rFonts w:ascii="Arial" w:hAnsi="Arial" w:cs="Arial"/>
                 <w:b/>
@@ -6037,34 +6055,7 @@
                 <w:szCs w:val="22"/>
                 <w:lang w:val="es-AR"/>
               </w:rPr>
-              <w:t>4</w:t>
-            </w:r>
-            <w:r>
-              <w:rPr>
-                <w:rFonts w:ascii="Arial" w:hAnsi="Arial" w:cs="Arial"/>
-                <w:sz w:val="22"/>
-                <w:szCs w:val="22"/>
-                <w:lang w:val="es-AR"/>
-              </w:rPr>
-              <w:t>.1- CU-GD-00</w:t>
-            </w:r>
-            <w:r>
-              <w:rPr>
-                <w:rFonts w:ascii="Arial" w:hAnsi="Arial" w:cs="Arial"/>
-                <w:sz w:val="22"/>
-                <w:szCs w:val="22"/>
-                <w:lang w:val="es-AR"/>
-              </w:rPr>
-              <w:t>7</w:t>
-            </w:r>
-            <w:r>
-              <w:rPr>
-                <w:rFonts w:ascii="Arial" w:hAnsi="Arial" w:cs="Arial"/>
-                <w:sz w:val="22"/>
-                <w:szCs w:val="22"/>
-                <w:lang w:val="es-AR"/>
-              </w:rPr>
-              <w:t>-Cargar_CV</w:t>
+              <w:t>4.1- CU-GD-007-Cargar_CV</w:t>
             </w:r>
           </w:p>
         </w:tc>
@@ -6242,7 +6233,7 @@
           </w:tcPr>
           <w:p>
             <w:pPr>
-              <w:pStyle w:val="Textocomentario"/>
+              <w:pStyle w:val="CommentText"/>
               <w:rPr>
                 <w:rFonts w:ascii="Arial" w:hAnsi="Arial" w:cs="Arial"/>
                 <w:iCs/>
@@ -6265,7 +6256,7 @@
           </w:p>
           <w:p>
             <w:pPr>
-              <w:pStyle w:val="Textocomentario"/>
+              <w:pStyle w:val="CommentText"/>
               <w:rPr>
                 <w:rFonts w:ascii="Arial" w:hAnsi="Arial" w:cs="Arial"/>
                 <w:iCs/>
@@ -6283,7 +6274,7 @@
                 <w:lang w:val="es-AR"/>
               </w:rPr>
               <w:pict>
-                <v:shape id="_x0000_i1029" type="#_x0000_t75" style="width:450.25pt;height:217.05pt">
+                <v:shape id="_x0000_i1029" type="#_x0000_t75" style="width:450pt;height:216.75pt">
                   <v:imagedata r:id="rId22" o:title=""/>
                 </v:shape>
               </w:pict>
@@ -7069,7 +7060,7 @@
           </w:tcPr>
           <w:p>
             <w:pPr>
-              <w:pStyle w:val="TDC1"/>
+              <w:pStyle w:val="TOC1"/>
               <w:tabs>
                 <w:tab w:val="clear" w:pos="9360"/>
               </w:tabs>
@@ -7166,7 +7157,7 @@
     </w:tbl>
     <w:p>
       <w:pPr>
-        <w:pStyle w:val="Textocomentario"/>
+        <w:pStyle w:val="CommentText"/>
         <w:rPr>
           <w:rFonts w:ascii="Arial" w:hAnsi="Arial" w:cs="Arial"/>
           <w:sz w:val="22"/>
@@ -7177,7 +7168,7 @@
     </w:p>
     <w:p>
       <w:pPr>
-        <w:pStyle w:val="Textocomentario"/>
+        <w:pStyle w:val="CommentText"/>
         <w:rPr>
           <w:rFonts w:ascii="Arial" w:hAnsi="Arial" w:cs="Arial"/>
           <w:sz w:val="22"/>
@@ -7225,7 +7216,7 @@
           </w:tcPr>
           <w:p>
             <w:pPr>
-              <w:pStyle w:val="Ttulo2"/>
+              <w:pStyle w:val="Heading2"/>
               <w:spacing w:before="0" w:after="0" w:line="240" w:lineRule="auto"/>
               <w:rPr>
                 <w:rFonts w:ascii="Arial" w:hAnsi="Arial" w:cs="Arial"/>
@@ -7253,7 +7244,7 @@
           </w:tcPr>
           <w:p>
             <w:pPr>
-              <w:pStyle w:val="Ttulo3"/>
+              <w:pStyle w:val="Heading3"/>
               <w:rPr>
                 <w:rFonts w:ascii="Arial" w:hAnsi="Arial" w:cs="Arial"/>
                 <w:b/>
@@ -7791,16 +7782,7 @@
                 <w:szCs w:val="22"/>
                 <w:lang w:val="es-AR"/>
               </w:rPr>
-              <w:t xml:space="preserve">El sistema muestra un buscador con la lista de </w:t>
-            </w:r>
-            <w:r>
-              <w:rPr>
-                <w:rFonts w:ascii="Arial" w:hAnsi="Arial" w:cs="Arial"/>
-                <w:sz w:val="22"/>
-                <w:szCs w:val="22"/>
-                <w:lang w:val="es-AR"/>
-              </w:rPr>
-              <w:t>docentes</w:t>
+              <w:t>El sistema muestra un buscador con la lista de docentes</w:t>
             </w:r>
           </w:p>
         </w:tc>
@@ -8218,7 +8200,7 @@
           </w:tcPr>
           <w:p>
             <w:pPr>
-              <w:pStyle w:val="Textocomentario"/>
+              <w:pStyle w:val="CommentText"/>
               <w:rPr>
                 <w:rFonts w:ascii="Arial" w:hAnsi="Arial" w:cs="Arial"/>
                 <w:iCs/>
@@ -8314,7 +8296,7 @@
           </w:tcPr>
           <w:p>
             <w:pPr>
-              <w:pStyle w:val="TDC1"/>
+              <w:pStyle w:val="TOC1"/>
               <w:tabs>
                 <w:tab w:val="clear" w:pos="9360"/>
               </w:tabs>
@@ -8370,7 +8352,7 @@
     </w:tbl>
     <w:p>
       <w:pPr>
-        <w:pStyle w:val="Textocomentario"/>
+        <w:pStyle w:val="CommentText"/>
         <w:rPr>
           <w:rFonts w:ascii="Arial" w:hAnsi="Arial" w:cs="Arial"/>
           <w:sz w:val="22"/>
@@ -8390,7 +8372,7 @@
     </w:p>
     <w:p>
       <w:pPr>
-        <w:pStyle w:val="Textocomentario"/>
+        <w:pStyle w:val="CommentText"/>
         <w:rPr>
           <w:rFonts w:ascii="Arial" w:hAnsi="Arial" w:cs="Arial"/>
           <w:sz w:val="22"/>
@@ -8429,7 +8411,7 @@
           </w:tcPr>
           <w:p>
             <w:pPr>
-              <w:pStyle w:val="Ttulo2"/>
+              <w:pStyle w:val="Heading2"/>
               <w:spacing w:before="0" w:after="0" w:line="240" w:lineRule="auto"/>
               <w:rPr>
                 <w:rFonts w:ascii="Arial" w:hAnsi="Arial" w:cs="Arial"/>
@@ -8457,7 +8439,7 @@
           </w:tcPr>
           <w:p>
             <w:pPr>
-              <w:pStyle w:val="Ttulo3"/>
+              <w:pStyle w:val="Heading3"/>
               <w:rPr>
                 <w:rFonts w:ascii="Arial" w:hAnsi="Arial" w:cs="Arial"/>
                 <w:b/>
@@ -8480,33 +8462,7 @@
                 <w:szCs w:val="22"/>
                 <w:lang w:val="es-AR"/>
               </w:rPr>
-              <w:t>CU-GD</w:t>
-            </w:r>
-            <w:r>
-              <w:rPr>
-                <w:rFonts w:ascii="Arial" w:hAnsi="Arial" w:cs="Arial"/>
-                <w:b/>
-                <w:bCs/>
-                <w:i w:val="0"/>
-                <w:iCs/>
-                <w:sz w:val="22"/>
-                <w:szCs w:val="22"/>
-                <w:lang w:val="es-AR"/>
-              </w:rPr>
-              <w:t xml:space="preserve">-005-Ingreso del </w:t>
-            </w:r>
-            <w:r>
-              <w:rPr>
-                <w:rFonts w:ascii="Arial" w:hAnsi="Arial" w:cs="Arial"/>
-                <w:b/>
-                <w:bCs/>
-                <w:i w:val="0"/>
-                <w:iCs/>
-                <w:sz w:val="22"/>
-                <w:szCs w:val="22"/>
-                <w:lang w:val="es-AR"/>
-              </w:rPr>
-              <w:t>Docente</w:t>
+              <w:t>CU-GD-005-Ingreso del Docente</w:t>
             </w:r>
           </w:p>
         </w:tc>
@@ -8561,25 +8517,7 @@
                 <w:szCs w:val="22"/>
                 <w:lang w:val="es-AR"/>
               </w:rPr>
-              <w:t xml:space="preserve">Interacción entre el sistema y el </w:t>
-            </w:r>
-            <w:r>
-              <w:rPr>
-                <w:rFonts w:ascii="Arial" w:hAnsi="Arial" w:cs="Arial"/>
-                <w:sz w:val="22"/>
-                <w:szCs w:val="22"/>
-                <w:lang w:val="es-AR"/>
-              </w:rPr>
-              <w:t>Docente</w:t>
-            </w:r>
-            <w:r>
-              <w:rPr>
-                <w:rFonts w:ascii="Arial" w:hAnsi="Arial" w:cs="Arial"/>
-                <w:sz w:val="22"/>
-                <w:szCs w:val="22"/>
-                <w:lang w:val="es-AR"/>
-              </w:rPr>
-              <w:t xml:space="preserve"> para realizar el ingreso a la aplicación</w:t>
+              <w:t>Interacción entre el sistema y el Docente para realizar el ingreso a la aplicación</w:t>
             </w:r>
           </w:p>
         </w:tc>
@@ -8694,25 +8632,7 @@
                 <w:szCs w:val="22"/>
                 <w:lang w:val="es-AR"/>
               </w:rPr>
-              <w:t xml:space="preserve">Ya debe existir el perfil </w:t>
-            </w:r>
-            <w:r>
-              <w:rPr>
-                <w:rFonts w:ascii="Arial" w:hAnsi="Arial" w:cs="Arial"/>
-                <w:sz w:val="22"/>
-                <w:szCs w:val="22"/>
-                <w:lang w:val="es-AR"/>
-              </w:rPr>
-              <w:t>Docente</w:t>
-            </w:r>
-            <w:r>
-              <w:rPr>
-                <w:rFonts w:ascii="Arial" w:hAnsi="Arial" w:cs="Arial"/>
-                <w:sz w:val="22"/>
-                <w:szCs w:val="22"/>
-                <w:lang w:val="es-AR"/>
-              </w:rPr>
-              <w:t xml:space="preserve"> </w:t>
+              <w:t xml:space="preserve">Ya debe existir el perfil Docente </w:t>
             </w:r>
           </w:p>
           <w:p>
@@ -8740,16 +8660,7 @@
                 <w:szCs w:val="22"/>
                 <w:lang w:val="es-AR"/>
               </w:rPr>
-              <w:t xml:space="preserve">Debe existir un usuario asociado el perfil </w:t>
-            </w:r>
-            <w:r>
-              <w:rPr>
-                <w:rFonts w:ascii="Arial" w:hAnsi="Arial" w:cs="Arial"/>
-                <w:sz w:val="22"/>
-                <w:szCs w:val="22"/>
-                <w:lang w:val="es-AR"/>
-              </w:rPr>
-              <w:t>Docente</w:t>
+              <w:t>Debe existir un usuario asociado el perfil Docente</w:t>
             </w:r>
           </w:p>
         </w:tc>
@@ -9092,25 +9003,7 @@
                 <w:szCs w:val="22"/>
                 <w:lang w:val="es-AR"/>
               </w:rPr>
-              <w:t xml:space="preserve">El sistema realiza la validación </w:t>
-            </w:r>
-            <w:r>
-              <w:rPr>
-                <w:rFonts w:ascii="Arial" w:hAnsi="Arial" w:cs="Arial"/>
-                <w:sz w:val="22"/>
-                <w:szCs w:val="22"/>
-                <w:lang w:val="es-AR"/>
-              </w:rPr>
-              <w:t>CU-GD</w:t>
-            </w:r>
-            <w:r>
-              <w:rPr>
-                <w:rFonts w:ascii="Arial" w:hAnsi="Arial" w:cs="Arial"/>
-                <w:sz w:val="22"/>
-                <w:szCs w:val="22"/>
-                <w:lang w:val="es-AR"/>
-              </w:rPr>
-              <w:t>-005-validacion01</w:t>
+              <w:t>El sistema realiza la validación CU-GD-005-validacion01</w:t>
             </w:r>
           </w:p>
         </w:tc>
@@ -9380,7 +9273,7 @@
           </w:tcPr>
           <w:p>
             <w:pPr>
-              <w:pStyle w:val="Textocomentario"/>
+              <w:pStyle w:val="CommentText"/>
               <w:rPr>
                 <w:rFonts w:ascii="Arial" w:hAnsi="Arial" w:cs="Arial"/>
                 <w:iCs/>
@@ -9469,17 +9362,7 @@
                 <w:szCs w:val="22"/>
                 <w:lang w:val="es-AR"/>
               </w:rPr>
-              <w:t>CU-GD</w:t>
-            </w:r>
-            <w:r>
-              <w:rPr>
-                <w:rFonts w:ascii="Arial" w:hAnsi="Arial" w:cs="Arial"/>
-                <w:iCs/>
-                <w:sz w:val="22"/>
-                <w:szCs w:val="22"/>
-                <w:lang w:val="es-AR"/>
-              </w:rPr>
-              <w:t>-005-validacion01: El sistema valida que el usuario y contraseña correspondan a un usuario creado</w:t>
+              <w:t>CU-GD-005-validacion01: El sistema valida que el usuario y contraseña correspondan a un usuario creado</w:t>
             </w:r>
           </w:p>
         </w:tc>
@@ -9496,7 +9379,7 @@
           </w:tcPr>
           <w:p>
             <w:pPr>
-              <w:pStyle w:val="TDC1"/>
+              <w:pStyle w:val="TOC1"/>
               <w:tabs>
                 <w:tab w:val="clear" w:pos="9360"/>
               </w:tabs>
@@ -9552,7 +9435,7 @@
     </w:tbl>
     <w:p>
       <w:pPr>
-        <w:pStyle w:val="Textocomentario"/>
+        <w:pStyle w:val="CommentText"/>
         <w:rPr>
           <w:rFonts w:ascii="Arial" w:hAnsi="Arial" w:cs="Arial"/>
           <w:sz w:val="22"/>
@@ -9563,7 +9446,7 @@
     </w:p>
     <w:p>
       <w:pPr>
-        <w:pStyle w:val="Textocomentario"/>
+        <w:pStyle w:val="CommentText"/>
         <w:rPr>
           <w:rFonts w:ascii="Arial" w:hAnsi="Arial" w:cs="Arial"/>
           <w:sz w:val="22"/>
@@ -9611,7 +9494,7 @@
           </w:tcPr>
           <w:p>
             <w:pPr>
-              <w:pStyle w:val="Ttulo2"/>
+              <w:pStyle w:val="Heading2"/>
               <w:spacing w:before="0" w:after="0" w:line="240" w:lineRule="auto"/>
               <w:rPr>
                 <w:rFonts w:ascii="Arial" w:hAnsi="Arial" w:cs="Arial"/>
@@ -9639,7 +9522,7 @@
           </w:tcPr>
           <w:p>
             <w:pPr>
-              <w:pStyle w:val="Ttulo3"/>
+              <w:pStyle w:val="Heading3"/>
               <w:rPr>
                 <w:rFonts w:ascii="Arial" w:hAnsi="Arial" w:cs="Arial"/>
                 <w:b/>
@@ -9662,33 +9545,7 @@
                 <w:szCs w:val="22"/>
                 <w:lang w:val="es-AR"/>
               </w:rPr>
-              <w:t>CU-GD</w:t>
-            </w:r>
-            <w:r>
-              <w:rPr>
-                <w:rFonts w:ascii="Arial" w:hAnsi="Arial" w:cs="Arial"/>
-                <w:b/>
-                <w:bCs/>
-                <w:i w:val="0"/>
-                <w:iCs/>
-                <w:sz w:val="22"/>
-                <w:szCs w:val="22"/>
-                <w:lang w:val="es-AR"/>
-              </w:rPr>
-              <w:t xml:space="preserve">-006-Datos personales del </w:t>
-            </w:r>
-            <w:r>
-              <w:rPr>
-                <w:rFonts w:ascii="Arial" w:hAnsi="Arial" w:cs="Arial"/>
-                <w:b/>
-                <w:bCs/>
-                <w:i w:val="0"/>
-                <w:iCs/>
-                <w:sz w:val="22"/>
-                <w:szCs w:val="22"/>
-                <w:lang w:val="es-AR"/>
-              </w:rPr>
-              <w:t>Docente</w:t>
+              <w:t>CU-GD-006-Datos personales del Docente</w:t>
             </w:r>
           </w:p>
         </w:tc>
@@ -9743,25 +9600,7 @@
                 <w:szCs w:val="22"/>
                 <w:lang w:val="es-AR"/>
               </w:rPr>
-              <w:t xml:space="preserve">Cambiar los datos personales desde el usuario </w:t>
-            </w:r>
-            <w:r>
-              <w:rPr>
-                <w:rFonts w:ascii="Arial" w:hAnsi="Arial" w:cs="Arial"/>
-                <w:sz w:val="22"/>
-                <w:szCs w:val="22"/>
-                <w:lang w:val="es-AR"/>
-              </w:rPr>
-              <w:t>docente</w:t>
-            </w:r>
-            <w:r>
-              <w:rPr>
-                <w:rFonts w:ascii="Arial" w:hAnsi="Arial" w:cs="Arial"/>
-                <w:sz w:val="22"/>
-                <w:szCs w:val="22"/>
-                <w:lang w:val="es-AR"/>
-              </w:rPr>
-              <w:t xml:space="preserve"> </w:t>
+              <w:t xml:space="preserve">Cambiar los datos personales desde el usuario docente </w:t>
             </w:r>
           </w:p>
         </w:tc>
@@ -9876,25 +9715,7 @@
                 <w:szCs w:val="22"/>
                 <w:lang w:val="es-AR"/>
               </w:rPr>
-              <w:t xml:space="preserve">Ya debe existir el perfil </w:t>
-            </w:r>
-            <w:r>
-              <w:rPr>
-                <w:rFonts w:ascii="Arial" w:hAnsi="Arial" w:cs="Arial"/>
-                <w:sz w:val="22"/>
-                <w:szCs w:val="22"/>
-                <w:lang w:val="es-AR"/>
-              </w:rPr>
-              <w:t>docente</w:t>
-            </w:r>
-            <w:r>
-              <w:rPr>
-                <w:rFonts w:ascii="Arial" w:hAnsi="Arial" w:cs="Arial"/>
-                <w:sz w:val="22"/>
-                <w:szCs w:val="22"/>
-                <w:lang w:val="es-AR"/>
-              </w:rPr>
-              <w:t xml:space="preserve"> y estar asociado a un usuario</w:t>
+              <w:t>Ya debe existir el perfil docente y estar asociado a un usuario</w:t>
             </w:r>
           </w:p>
           <w:p>
@@ -9922,25 +9743,7 @@
                 <w:szCs w:val="22"/>
                 <w:lang w:val="es-AR"/>
               </w:rPr>
-              <w:t>El usuario debe estar logueado (</w:t>
-            </w:r>
-            <w:r>
-              <w:rPr>
-                <w:rFonts w:ascii="Arial" w:hAnsi="Arial" w:cs="Arial"/>
-                <w:sz w:val="22"/>
-                <w:szCs w:val="22"/>
-                <w:lang w:val="es-AR"/>
-              </w:rPr>
-              <w:t>CU-GD</w:t>
-            </w:r>
-            <w:r>
-              <w:rPr>
-                <w:rFonts w:ascii="Arial" w:hAnsi="Arial" w:cs="Arial"/>
-                <w:sz w:val="22"/>
-                <w:szCs w:val="22"/>
-                <w:lang w:val="es-AR"/>
-              </w:rPr>
-              <w:t>-005)</w:t>
+              <w:t>El usuario debe estar logueado (CU-GD-005)</w:t>
             </w:r>
           </w:p>
         </w:tc>
@@ -10002,27 +9805,7 @@
                 <w:szCs w:val="22"/>
                 <w:lang w:val="es-AR"/>
               </w:rPr>
-              <w:t xml:space="preserve">Los datos del </w:t>
-            </w:r>
-            <w:r>
-              <w:rPr>
-                <w:rFonts w:ascii="Arial" w:hAnsi="Arial" w:cs="Arial"/>
-                <w:i/>
-                <w:sz w:val="22"/>
-                <w:szCs w:val="22"/>
-                <w:lang w:val="es-AR"/>
-              </w:rPr>
-              <w:t>docente</w:t>
-            </w:r>
-            <w:r>
-              <w:rPr>
-                <w:rFonts w:ascii="Arial" w:hAnsi="Arial" w:cs="Arial"/>
-                <w:i/>
-                <w:sz w:val="22"/>
-                <w:szCs w:val="22"/>
-                <w:lang w:val="es-AR"/>
-              </w:rPr>
-              <w:t xml:space="preserve"> deben quedar persistidos</w:t>
+              <w:t>Los datos del docente deben quedar persistidos</w:t>
             </w:r>
           </w:p>
         </w:tc>
@@ -10687,16 +10470,7 @@
                 <w:szCs w:val="22"/>
                 <w:lang w:val="es-AR" w:eastAsia="en-US"/>
               </w:rPr>
-              <w:t xml:space="preserve">El sistema emite un mensaje de Confirmación. </w:t>
-            </w:r>
-            <w:r>
-              <w:rPr>
-                <w:rFonts w:ascii="Arial" w:hAnsi="Arial" w:cs="Arial"/>
-                <w:sz w:val="22"/>
-                <w:szCs w:val="22"/>
-                <w:lang w:val="es-AR" w:eastAsia="en-US"/>
-              </w:rPr>
-              <w:t>CU-GD-006-mensaje002</w:t>
+              <w:t>El sistema emite un mensaje de Confirmación. CU-GD-006-mensaje002</w:t>
             </w:r>
           </w:p>
           <w:p>
@@ -10816,7 +10590,7 @@
           </w:tcPr>
           <w:p>
             <w:pPr>
-              <w:pStyle w:val="Textocomentario"/>
+              <w:pStyle w:val="CommentText"/>
               <w:rPr>
                 <w:rFonts w:ascii="Arial" w:hAnsi="Arial" w:cs="Arial"/>
                 <w:iCs/>
@@ -10922,7 +10696,7 @@
           </w:tcPr>
           <w:p>
             <w:pPr>
-              <w:pStyle w:val="TDC1"/>
+              <w:pStyle w:val="TOC1"/>
               <w:tabs>
                 <w:tab w:val="clear" w:pos="9360"/>
               </w:tabs>
@@ -10999,16 +10773,7 @@
                 <w:szCs w:val="22"/>
                 <w:lang w:val="es-AR"/>
               </w:rPr>
-              <w:t>CU-GD-006-mensaje002</w:t>
-            </w:r>
-            <w:r>
-              <w:rPr>
-                <w:rFonts w:ascii="Arial" w:hAnsi="Arial" w:cs="Arial"/>
-                <w:sz w:val="22"/>
-                <w:szCs w:val="22"/>
-                <w:lang w:val="es-AR"/>
-              </w:rPr>
-              <w:t>: ¿Esta seguro que desea volver? Si vuelve se perderán los cambios</w:t>
+              <w:t>CU-GD-006-mensaje002: ¿Esta seguro que desea volver? Si vuelve se perderán los cambios</w:t>
             </w:r>
           </w:p>
         </w:tc>
@@ -11016,7 +10781,7 @@
     </w:tbl>
     <w:p>
       <w:pPr>
-        <w:pStyle w:val="Textocomentario"/>
+        <w:pStyle w:val="CommentText"/>
         <w:tabs>
           <w:tab w:val="left" w:pos="2622"/>
         </w:tabs>
@@ -11039,7 +10804,7 @@
     </w:p>
     <w:p>
       <w:pPr>
-        <w:pStyle w:val="Textocomentario"/>
+        <w:pStyle w:val="CommentText"/>
         <w:tabs>
           <w:tab w:val="left" w:pos="2622"/>
         </w:tabs>
@@ -11090,7 +10855,7 @@
           </w:tcPr>
           <w:p>
             <w:pPr>
-              <w:pStyle w:val="Ttulo2"/>
+              <w:pStyle w:val="Heading2"/>
               <w:spacing w:before="0" w:after="0" w:line="240" w:lineRule="auto"/>
               <w:rPr>
                 <w:rFonts w:ascii="Arial" w:hAnsi="Arial" w:cs="Arial"/>
@@ -11118,7 +10883,7 @@
           </w:tcPr>
           <w:p>
             <w:pPr>
-              <w:pStyle w:val="Ttulo3"/>
+              <w:pStyle w:val="Heading3"/>
               <w:rPr>
                 <w:rFonts w:ascii="Arial" w:hAnsi="Arial" w:cs="Arial"/>
                 <w:b/>
@@ -11141,46 +10906,7 @@
                 <w:szCs w:val="22"/>
                 <w:lang w:val="es-AR"/>
               </w:rPr>
-              <w:t>CU-GD-00</w:t>
-            </w:r>
-            <w:r>
-              <w:rPr>
-                <w:rFonts w:ascii="Arial" w:hAnsi="Arial" w:cs="Arial"/>
-                <w:b/>
-                <w:bCs/>
-                <w:i w:val="0"/>
-                <w:iCs/>
-                <w:sz w:val="22"/>
-                <w:szCs w:val="22"/>
-                <w:lang w:val="es-AR"/>
-              </w:rPr>
-              <w:t>7</w:t>
-            </w:r>
-            <w:r>
-              <w:rPr>
-                <w:rFonts w:ascii="Arial" w:hAnsi="Arial" w:cs="Arial"/>
-                <w:b/>
-                <w:bCs/>
-                <w:i w:val="0"/>
-                <w:iCs/>
-                <w:sz w:val="22"/>
-                <w:szCs w:val="22"/>
-                <w:lang w:val="es-AR"/>
-              </w:rPr>
-              <w:t>-</w:t>
-            </w:r>
-            <w:r>
-              <w:rPr>
-                <w:rFonts w:ascii="Arial" w:hAnsi="Arial" w:cs="Arial"/>
-                <w:b/>
-                <w:bCs/>
-                <w:i w:val="0"/>
-                <w:iCs/>
-                <w:sz w:val="22"/>
-                <w:szCs w:val="22"/>
-                <w:lang w:val="es-AR"/>
-              </w:rPr>
-              <w:t>Cargar CV</w:t>
+              <w:t>CU-GD-007-Cargar CV</w:t>
             </w:r>
           </w:p>
         </w:tc>
@@ -11612,16 +11338,7 @@
                 <w:szCs w:val="22"/>
                 <w:lang w:val="es-AR"/>
               </w:rPr>
-              <w:t>El actor selecciona la opción de cargar CV</w:t>
-            </w:r>
-            <w:r>
-              <w:rPr>
-                <w:rFonts w:ascii="Arial" w:hAnsi="Arial" w:cs="Arial"/>
-                <w:sz w:val="22"/>
-                <w:szCs w:val="22"/>
-                <w:lang w:val="es-AR"/>
-              </w:rPr>
-              <w:t xml:space="preserve"> </w:t>
+              <w:t xml:space="preserve">El actor selecciona la opción de cargar CV </w:t>
             </w:r>
           </w:p>
         </w:tc>
@@ -11700,16 +11417,7 @@
                 <w:szCs w:val="22"/>
                 <w:lang w:val="es-AR" w:eastAsia="es-AR"/>
               </w:rPr>
-              <w:t xml:space="preserve">El actor </w:t>
-            </w:r>
-            <w:r>
-              <w:rPr>
-                <w:rFonts w:ascii="Arial" w:hAnsi="Arial" w:cs="Arial"/>
-                <w:sz w:val="22"/>
-                <w:szCs w:val="22"/>
-                <w:lang w:val="es-AR" w:eastAsia="es-AR"/>
-              </w:rPr>
-              <w:t>selecciona un archivo guardado en su PC</w:t>
+              <w:t>El actor selecciona un archivo guardado en su PC</w:t>
             </w:r>
           </w:p>
         </w:tc>
@@ -11779,16 +11487,7 @@
                 <w:szCs w:val="22"/>
                 <w:lang w:val="es-AR"/>
               </w:rPr>
-              <w:t xml:space="preserve">El </w:t>
-            </w:r>
-            <w:r>
-              <w:rPr>
-                <w:rFonts w:ascii="Arial" w:hAnsi="Arial" w:cs="Arial"/>
-                <w:sz w:val="22"/>
-                <w:szCs w:val="22"/>
-                <w:lang w:val="es-AR"/>
-              </w:rPr>
-              <w:t>archivo se carga en el sistema</w:t>
+              <w:t>El archivo se carga en el sistema</w:t>
             </w:r>
           </w:p>
         </w:tc>
@@ -11823,16 +11522,7 @@
                 <w:szCs w:val="22"/>
                 <w:lang w:val="es-AR"/>
               </w:rPr>
-              <w:t xml:space="preserve">El sistema muestra </w:t>
-            </w:r>
-            <w:r>
-              <w:rPr>
-                <w:rFonts w:ascii="Arial" w:hAnsi="Arial" w:cs="Arial"/>
-                <w:sz w:val="22"/>
-                <w:szCs w:val="22"/>
-                <w:lang w:val="es-AR"/>
-              </w:rPr>
-              <w:t>una pre visualización de lo que contiene el archivo</w:t>
+              <w:t>El sistema muestra una pre visualización de lo que contiene el archivo</w:t>
             </w:r>
           </w:p>
         </w:tc>
@@ -11906,25 +11596,7 @@
                 <w:szCs w:val="22"/>
                 <w:lang w:val="es-AR" w:eastAsia="en-US"/>
               </w:rPr>
-              <w:t xml:space="preserve">El actor </w:t>
-            </w:r>
-            <w:r>
-              <w:rPr>
-                <w:rFonts w:ascii="Arial" w:hAnsi="Arial" w:cs="Arial"/>
-                <w:sz w:val="22"/>
-                <w:szCs w:val="22"/>
-                <w:lang w:val="es-AR" w:eastAsia="en-US"/>
-              </w:rPr>
-              <w:t>selecciona la opción Descartar</w:t>
-            </w:r>
-            <w:r>
-              <w:rPr>
-                <w:rFonts w:ascii="Arial" w:hAnsi="Arial" w:cs="Arial"/>
-                <w:sz w:val="22"/>
-                <w:szCs w:val="22"/>
-                <w:lang w:val="es-AR" w:eastAsia="en-US"/>
-              </w:rPr>
-              <w:t>.</w:t>
+              <w:t>El actor selecciona la opción Descartar.</w:t>
             </w:r>
           </w:p>
           <w:p>
@@ -11968,16 +11640,7 @@
                 <w:szCs w:val="22"/>
                 <w:lang w:val="es-AR"/>
               </w:rPr>
-              <w:t xml:space="preserve">4.3 </w:t>
-            </w:r>
-            <w:r>
-              <w:rPr>
-                <w:rFonts w:ascii="Arial" w:hAnsi="Arial" w:cs="Arial"/>
-                <w:sz w:val="22"/>
-                <w:szCs w:val="22"/>
-                <w:lang w:val="es-AR"/>
-              </w:rPr>
-              <w:t>Fin del caso de uso</w:t>
+              <w:t>4.3 Fin del caso de uso</w:t>
             </w:r>
           </w:p>
         </w:tc>
@@ -12032,7 +11695,7 @@
           </w:tcPr>
           <w:p>
             <w:pPr>
-              <w:pStyle w:val="Textocomentario"/>
+              <w:pStyle w:val="CommentText"/>
               <w:rPr>
                 <w:rFonts w:ascii="Arial" w:hAnsi="Arial" w:cs="Arial"/>
                 <w:iCs/>
@@ -12138,7 +11801,7 @@
           </w:tcPr>
           <w:p>
             <w:pPr>
-              <w:pStyle w:val="TDC1"/>
+              <w:pStyle w:val="TOC1"/>
               <w:tabs>
                 <w:tab w:val="clear" w:pos="9360"/>
               </w:tabs>
@@ -12194,7 +11857,7 @@
     </w:tbl>
     <w:p>
       <w:pPr>
-        <w:pStyle w:val="Textocomentario"/>
+        <w:pStyle w:val="CommentText"/>
         <w:tabs>
           <w:tab w:val="left" w:pos="2622"/>
         </w:tabs>
@@ -12219,7 +11882,7 @@
 </file>
 
 <file path=word/endnotes.xml><?xml version="1.0" encoding="utf-8"?>
-<w:endnotes xmlns:wpc="http://schemas.microsoft.com/office/word/2010/wordprocessingCanvas" xmlns:cx="http://schemas.microsoft.com/office/drawing/2014/chartex" xmlns:cx1="http://schemas.microsoft.com/office/drawing/2015/9/8/chartex" xmlns:mc="http://schemas.openxmlformats.org/markup-compatibility/2006" xmlns:o="urn:schemas-microsoft-com:office:office" xmlns:r="http://schemas.openxmlformats.org/officeDocument/2006/relationships" xmlns:m="http://schemas.openxmlformats.org/officeDocument/2006/math" xmlns:v="urn:schemas-microsoft-com:vml" xmlns:wp14="http://schemas.microsoft.com/office/word/2010/wordprocessingDrawing" xmlns:wp="http://schemas.openxmlformats.org/drawingml/2006/wordprocessingDrawing" xmlns:w10="urn:schemas-microsoft-com:office:word" xmlns:w="http://schemas.openxmlformats.org/wordprocessingml/2006/main" xmlns:w14="http://schemas.microsoft.com/office/word/2010/wordml" xmlns:w15="http://schemas.microsoft.com/office/word/2012/wordml" xmlns:w16se="http://schemas.microsoft.com/office/word/2015/wordml/symex" xmlns:wpg="http://schemas.microsoft.com/office/word/2010/wordprocessingGroup" xmlns:wpi="http://schemas.microsoft.com/office/word/2010/wordprocessingInk" xmlns:wne="http://schemas.microsoft.com/office/word/2006/wordml" xmlns:wps="http://schemas.microsoft.com/office/word/2010/wordprocessingShape" mc:Ignorable="w14 w15 w16se wp14">
+<w:endnotes xmlns:wpc="http://schemas.microsoft.com/office/word/2010/wordprocessingCanvas" xmlns:cx="http://schemas.microsoft.com/office/drawing/2014/chartex" xmlns:cx1="http://schemas.microsoft.com/office/drawing/2015/9/8/chartex" xmlns:cx2="http://schemas.microsoft.com/office/drawing/2015/10/21/chartex" xmlns:mc="http://schemas.openxmlformats.org/markup-compatibility/2006" xmlns:o="urn:schemas-microsoft-com:office:office" xmlns:r="http://schemas.openxmlformats.org/officeDocument/2006/relationships" xmlns:m="http://schemas.openxmlformats.org/officeDocument/2006/math" xmlns:v="urn:schemas-microsoft-com:vml" xmlns:wp14="http://schemas.microsoft.com/office/word/2010/wordprocessingDrawing" xmlns:wp="http://schemas.openxmlformats.org/drawingml/2006/wordprocessingDrawing" xmlns:w10="urn:schemas-microsoft-com:office:word" xmlns:w="http://schemas.openxmlformats.org/wordprocessingml/2006/main" xmlns:w14="http://schemas.microsoft.com/office/word/2010/wordml" xmlns:w15="http://schemas.microsoft.com/office/word/2012/wordml" xmlns:w16se="http://schemas.microsoft.com/office/word/2015/wordml/symex" xmlns:wpg="http://schemas.microsoft.com/office/word/2010/wordprocessingGroup" xmlns:wpi="http://schemas.microsoft.com/office/word/2010/wordprocessingInk" xmlns:wne="http://schemas.microsoft.com/office/word/2006/wordml" xmlns:wps="http://schemas.microsoft.com/office/word/2010/wordprocessingShape" mc:Ignorable="w14 w15 w16se wp14">
   <w:endnote w:type="separator" w:id="-1">
     <w:p>
       <w:r>
@@ -12238,10 +11901,10 @@
 </file>
 
 <file path=word/footer1.xml><?xml version="1.0" encoding="utf-8"?>
-<w:ftr xmlns:wpc="http://schemas.microsoft.com/office/word/2010/wordprocessingCanvas" xmlns:cx="http://schemas.microsoft.com/office/drawing/2014/chartex" xmlns:cx1="http://schemas.microsoft.com/office/drawing/2015/9/8/chartex" xmlns:mc="http://schemas.openxmlformats.org/markup-compatibility/2006" xmlns:o="urn:schemas-microsoft-com:office:office" xmlns:r="http://schemas.openxmlformats.org/officeDocument/2006/relationships" xmlns:m="http://schemas.openxmlformats.org/officeDocument/2006/math" xmlns:v="urn:schemas-microsoft-com:vml" xmlns:wp14="http://schemas.microsoft.com/office/word/2010/wordprocessingDrawing" xmlns:wp="http://schemas.openxmlformats.org/drawingml/2006/wordprocessingDrawing" xmlns:w10="urn:schemas-microsoft-com:office:word" xmlns:w="http://schemas.openxmlformats.org/wordprocessingml/2006/main" xmlns:w14="http://schemas.microsoft.com/office/word/2010/wordml" xmlns:w15="http://schemas.microsoft.com/office/word/2012/wordml" xmlns:w16se="http://schemas.microsoft.com/office/word/2015/wordml/symex" xmlns:wpg="http://schemas.microsoft.com/office/word/2010/wordprocessingGroup" xmlns:wpi="http://schemas.microsoft.com/office/word/2010/wordprocessingInk" xmlns:wne="http://schemas.microsoft.com/office/word/2006/wordml" xmlns:wps="http://schemas.microsoft.com/office/word/2010/wordprocessingShape" mc:Ignorable="w14 w15 w16se wp14">
+<w:ftr xmlns:wpc="http://schemas.microsoft.com/office/word/2010/wordprocessingCanvas" xmlns:cx="http://schemas.microsoft.com/office/drawing/2014/chartex" xmlns:cx1="http://schemas.microsoft.com/office/drawing/2015/9/8/chartex" xmlns:cx2="http://schemas.microsoft.com/office/drawing/2015/10/21/chartex" xmlns:mc="http://schemas.openxmlformats.org/markup-compatibility/2006" xmlns:o="urn:schemas-microsoft-com:office:office" xmlns:r="http://schemas.openxmlformats.org/officeDocument/2006/relationships" xmlns:m="http://schemas.openxmlformats.org/officeDocument/2006/math" xmlns:v="urn:schemas-microsoft-com:vml" xmlns:wp14="http://schemas.microsoft.com/office/word/2010/wordprocessingDrawing" xmlns:wp="http://schemas.openxmlformats.org/drawingml/2006/wordprocessingDrawing" xmlns:w10="urn:schemas-microsoft-com:office:word" xmlns:w="http://schemas.openxmlformats.org/wordprocessingml/2006/main" xmlns:w14="http://schemas.microsoft.com/office/word/2010/wordml" xmlns:w15="http://schemas.microsoft.com/office/word/2012/wordml" xmlns:w16se="http://schemas.microsoft.com/office/word/2015/wordml/symex" xmlns:wpg="http://schemas.microsoft.com/office/word/2010/wordprocessingGroup" xmlns:wpi="http://schemas.microsoft.com/office/word/2010/wordprocessingInk" xmlns:wne="http://schemas.microsoft.com/office/word/2006/wordml" xmlns:wps="http://schemas.microsoft.com/office/word/2010/wordprocessingShape" mc:Ignorable="w14 w15 w16se wp14">
   <w:p>
     <w:pPr>
-      <w:pStyle w:val="Piedepgina"/>
+      <w:pStyle w:val="Footer"/>
       <w:tabs>
         <w:tab w:val="clear" w:pos="4320"/>
         <w:tab w:val="clear" w:pos="8640"/>
@@ -12279,7 +11942,7 @@
         <w:noProof/>
         <w:lang w:val="es-AR"/>
       </w:rPr>
-      <w:t>1</w:t>
+      <w:t>6</w:t>
     </w:r>
     <w:r>
       <w:rPr>
@@ -12407,14 +12070,14 @@
   </w:p>
   <w:p>
     <w:pPr>
-      <w:pStyle w:val="Piedepgina"/>
+      <w:pStyle w:val="Footer"/>
     </w:pPr>
   </w:p>
 </w:ftr>
 </file>
 
 <file path=word/footnotes.xml><?xml version="1.0" encoding="utf-8"?>
-<w:footnotes xmlns:wpc="http://schemas.microsoft.com/office/word/2010/wordprocessingCanvas" xmlns:cx="http://schemas.microsoft.com/office/drawing/2014/chartex" xmlns:cx1="http://schemas.microsoft.com/office/drawing/2015/9/8/chartex" xmlns:mc="http://schemas.openxmlformats.org/markup-compatibility/2006" xmlns:o="urn:schemas-microsoft-com:office:office" xmlns:r="http://schemas.openxmlformats.org/officeDocument/2006/relationships" xmlns:m="http://schemas.openxmlformats.org/officeDocument/2006/math" xmlns:v="urn:schemas-microsoft-com:vml" xmlns:wp14="http://schemas.microsoft.com/office/word/2010/wordprocessingDrawing" xmlns:wp="http://schemas.openxmlformats.org/drawingml/2006/wordprocessingDrawing" xmlns:w10="urn:schemas-microsoft-com:office:word" xmlns:w="http://schemas.openxmlformats.org/wordprocessingml/2006/main" xmlns:w14="http://schemas.microsoft.com/office/word/2010/wordml" xmlns:w15="http://schemas.microsoft.com/office/word/2012/wordml" xmlns:w16se="http://schemas.microsoft.com/office/word/2015/wordml/symex" xmlns:wpg="http://schemas.microsoft.com/office/word/2010/wordprocessingGroup" xmlns:wpi="http://schemas.microsoft.com/office/word/2010/wordprocessingInk" xmlns:wne="http://schemas.microsoft.com/office/word/2006/wordml" xmlns:wps="http://schemas.microsoft.com/office/word/2010/wordprocessingShape" mc:Ignorable="w14 w15 w16se wp14">
+<w:footnotes xmlns:wpc="http://schemas.microsoft.com/office/word/2010/wordprocessingCanvas" xmlns:cx="http://schemas.microsoft.com/office/drawing/2014/chartex" xmlns:cx1="http://schemas.microsoft.com/office/drawing/2015/9/8/chartex" xmlns:cx2="http://schemas.microsoft.com/office/drawing/2015/10/21/chartex" xmlns:mc="http://schemas.openxmlformats.org/markup-compatibility/2006" xmlns:o="urn:schemas-microsoft-com:office:office" xmlns:r="http://schemas.openxmlformats.org/officeDocument/2006/relationships" xmlns:m="http://schemas.openxmlformats.org/officeDocument/2006/math" xmlns:v="urn:schemas-microsoft-com:vml" xmlns:wp14="http://schemas.microsoft.com/office/word/2010/wordprocessingDrawing" xmlns:wp="http://schemas.openxmlformats.org/drawingml/2006/wordprocessingDrawing" xmlns:w10="urn:schemas-microsoft-com:office:word" xmlns:w="http://schemas.openxmlformats.org/wordprocessingml/2006/main" xmlns:w14="http://schemas.microsoft.com/office/word/2010/wordml" xmlns:w15="http://schemas.microsoft.com/office/word/2012/wordml" xmlns:w16se="http://schemas.microsoft.com/office/word/2015/wordml/symex" xmlns:wpg="http://schemas.microsoft.com/office/word/2010/wordprocessingGroup" xmlns:wpi="http://schemas.microsoft.com/office/word/2010/wordprocessingInk" xmlns:wne="http://schemas.microsoft.com/office/word/2006/wordml" xmlns:wps="http://schemas.microsoft.com/office/word/2010/wordprocessingShape" mc:Ignorable="w14 w15 w16se wp14">
   <w:footnote w:type="separator" w:id="-1">
     <w:p>
       <w:r>
@@ -12433,7 +12096,7 @@
 </file>
 
 <file path=word/header1.xml><?xml version="1.0" encoding="utf-8"?>
-<w:hdr xmlns:wpc="http://schemas.microsoft.com/office/word/2010/wordprocessingCanvas" xmlns:cx="http://schemas.microsoft.com/office/drawing/2014/chartex" xmlns:cx1="http://schemas.microsoft.com/office/drawing/2015/9/8/chartex" xmlns:mc="http://schemas.openxmlformats.org/markup-compatibility/2006" xmlns:o="urn:schemas-microsoft-com:office:office" xmlns:r="http://schemas.openxmlformats.org/officeDocument/2006/relationships" xmlns:m="http://schemas.openxmlformats.org/officeDocument/2006/math" xmlns:v="urn:schemas-microsoft-com:vml" xmlns:wp14="http://schemas.microsoft.com/office/word/2010/wordprocessingDrawing" xmlns:wp="http://schemas.openxmlformats.org/drawingml/2006/wordprocessingDrawing" xmlns:w10="urn:schemas-microsoft-com:office:word" xmlns:w="http://schemas.openxmlformats.org/wordprocessingml/2006/main" xmlns:w14="http://schemas.microsoft.com/office/word/2010/wordml" xmlns:w15="http://schemas.microsoft.com/office/word/2012/wordml" xmlns:w16se="http://schemas.microsoft.com/office/word/2015/wordml/symex" xmlns:wpg="http://schemas.microsoft.com/office/word/2010/wordprocessingGroup" xmlns:wpi="http://schemas.microsoft.com/office/word/2010/wordprocessingInk" xmlns:wne="http://schemas.microsoft.com/office/word/2006/wordml" xmlns:wps="http://schemas.microsoft.com/office/word/2010/wordprocessingShape" mc:Ignorable="w14 w15 w16se wp14">
+<w:hdr xmlns:wpc="http://schemas.microsoft.com/office/word/2010/wordprocessingCanvas" xmlns:cx="http://schemas.microsoft.com/office/drawing/2014/chartex" xmlns:cx1="http://schemas.microsoft.com/office/drawing/2015/9/8/chartex" xmlns:cx2="http://schemas.microsoft.com/office/drawing/2015/10/21/chartex" xmlns:mc="http://schemas.openxmlformats.org/markup-compatibility/2006" xmlns:o="urn:schemas-microsoft-com:office:office" xmlns:r="http://schemas.openxmlformats.org/officeDocument/2006/relationships" xmlns:m="http://schemas.openxmlformats.org/officeDocument/2006/math" xmlns:v="urn:schemas-microsoft-com:vml" xmlns:wp14="http://schemas.microsoft.com/office/word/2010/wordprocessingDrawing" xmlns:wp="http://schemas.openxmlformats.org/drawingml/2006/wordprocessingDrawing" xmlns:w10="urn:schemas-microsoft-com:office:word" xmlns:w="http://schemas.openxmlformats.org/wordprocessingml/2006/main" xmlns:w14="http://schemas.microsoft.com/office/word/2010/wordml" xmlns:w15="http://schemas.microsoft.com/office/word/2012/wordml" xmlns:w16se="http://schemas.microsoft.com/office/word/2015/wordml/symex" xmlns:wpg="http://schemas.microsoft.com/office/word/2010/wordprocessingGroup" xmlns:wpi="http://schemas.microsoft.com/office/word/2010/wordprocessingInk" xmlns:wne="http://schemas.microsoft.com/office/word/2006/wordml" xmlns:wps="http://schemas.microsoft.com/office/word/2010/wordprocessingShape" mc:Ignorable="w14 w15 w16se wp14">
   <w:tbl>
     <w:tblPr>
       <w:tblW w:w="10711" w:type="dxa"/>
@@ -12497,7 +12160,7 @@
                 <v:path o:extrusionok="f" gradientshapeok="t" o:connecttype="rect"/>
                 <o:lock v:ext="edit" aspectratio="t"/>
               </v:shapetype>
-              <v:shape id="image03.jpg" o:spid="_x0000_i1030" type="#_x0000_t75" style="width:84.9pt;height:73.05pt;visibility:visible;mso-wrap-style:square">
+              <v:shape id="image03.jpg" o:spid="_x0000_i1030" type="#_x0000_t75" style="width:84.75pt;height:72.75pt;visibility:visible;mso-wrap-style:square">
                 <v:imagedata r:id="rId1" o:title=""/>
               </v:shape>
             </w:pict>
@@ -12549,7 +12212,7 @@
               <w:lang w:val="es-AR" w:eastAsia="es-AR"/>
             </w:rPr>
             <w:pict>
-              <v:shape id="image01.png" o:spid="_x0000_i1031" type="#_x0000_t75" style="width:77.35pt;height:59.1pt;visibility:visible;mso-wrap-style:square">
+              <v:shape id="image01.png" o:spid="_x0000_i1031" type="#_x0000_t75" style="width:77.25pt;height:59.25pt;visibility:visible;mso-wrap-style:square">
                 <v:imagedata r:id="rId2" o:title=""/>
               </v:shape>
             </w:pict>
@@ -12724,7 +12387,7 @@
   </w:tbl>
   <w:p>
     <w:pPr>
-      <w:pStyle w:val="Encabezado"/>
+      <w:pStyle w:val="Header"/>
       <w:rPr>
         <w:lang w:val="es-AR"/>
       </w:rPr>
@@ -12734,7 +12397,7 @@
 </file>
 
 <file path=word/numbering.xml><?xml version="1.0" encoding="utf-8"?>
-<w:numbering xmlns:wpc="http://schemas.microsoft.com/office/word/2010/wordprocessingCanvas" xmlns:cx="http://schemas.microsoft.com/office/drawing/2014/chartex" xmlns:cx1="http://schemas.microsoft.com/office/drawing/2015/9/8/chartex" xmlns:mc="http://schemas.openxmlformats.org/markup-compatibility/2006" xmlns:o="urn:schemas-microsoft-com:office:office" xmlns:r="http://schemas.openxmlformats.org/officeDocument/2006/relationships" xmlns:m="http://schemas.openxmlformats.org/officeDocument/2006/math" xmlns:v="urn:schemas-microsoft-com:vml" xmlns:wp14="http://schemas.microsoft.com/office/word/2010/wordprocessingDrawing" xmlns:wp="http://schemas.openxmlformats.org/drawingml/2006/wordprocessingDrawing" xmlns:w10="urn:schemas-microsoft-com:office:word" xmlns:w="http://schemas.openxmlformats.org/wordprocessingml/2006/main" xmlns:w14="http://schemas.microsoft.com/office/word/2010/wordml" xmlns:w15="http://schemas.microsoft.com/office/word/2012/wordml" xmlns:w16se="http://schemas.microsoft.com/office/word/2015/wordml/symex" xmlns:wpg="http://schemas.microsoft.com/office/word/2010/wordprocessingGroup" xmlns:wpi="http://schemas.microsoft.com/office/word/2010/wordprocessingInk" xmlns:wne="http://schemas.microsoft.com/office/word/2006/wordml" xmlns:wps="http://schemas.microsoft.com/office/word/2010/wordprocessingShape" mc:Ignorable="w14 w15 w16se wp14">
+<w:numbering xmlns:wpc="http://schemas.microsoft.com/office/word/2010/wordprocessingCanvas" xmlns:cx="http://schemas.microsoft.com/office/drawing/2014/chartex" xmlns:cx1="http://schemas.microsoft.com/office/drawing/2015/9/8/chartex" xmlns:cx2="http://schemas.microsoft.com/office/drawing/2015/10/21/chartex" xmlns:mc="http://schemas.openxmlformats.org/markup-compatibility/2006" xmlns:o="urn:schemas-microsoft-com:office:office" xmlns:r="http://schemas.openxmlformats.org/officeDocument/2006/relationships" xmlns:m="http://schemas.openxmlformats.org/officeDocument/2006/math" xmlns:v="urn:schemas-microsoft-com:vml" xmlns:wp14="http://schemas.microsoft.com/office/word/2010/wordprocessingDrawing" xmlns:wp="http://schemas.openxmlformats.org/drawingml/2006/wordprocessingDrawing" xmlns:w10="urn:schemas-microsoft-com:office:word" xmlns:w="http://schemas.openxmlformats.org/wordprocessingml/2006/main" xmlns:w14="http://schemas.microsoft.com/office/word/2010/wordml" xmlns:w15="http://schemas.microsoft.com/office/word/2012/wordml" xmlns:w16se="http://schemas.microsoft.com/office/word/2015/wordml/symex" xmlns:wpg="http://schemas.microsoft.com/office/word/2010/wordprocessingGroup" xmlns:wpi="http://schemas.microsoft.com/office/word/2010/wordprocessingInk" xmlns:wne="http://schemas.microsoft.com/office/word/2006/wordml" xmlns:wps="http://schemas.microsoft.com/office/word/2010/wordprocessingShape" mc:Ignorable="w14 w15 w16se wp14">
   <w:abstractNum w:abstractNumId="0" w15:restartNumberingAfterBreak="0">
     <w:nsid w:val="049879C7"/>
     <w:multiLevelType w:val="hybridMultilevel"/>
@@ -16830,7 +16493,7 @@
     </w:rPrDefault>
     <w:pPrDefault/>
   </w:docDefaults>
-  <w:latentStyles w:defLockedState="0" w:defUIPriority="99" w:defSemiHidden="0" w:defUnhideWhenUsed="0" w:defQFormat="0" w:count="371">
+  <w:latentStyles w:defLockedState="0" w:defUIPriority="99" w:defSemiHidden="0" w:defUnhideWhenUsed="0" w:defQFormat="0" w:count="372">
     <w:lsdException w:name="Normal" w:uiPriority="0" w:qFormat="1"/>
     <w:lsdException w:name="heading 1" w:uiPriority="9" w:qFormat="1"/>
     <w:lsdException w:name="heading 2" w:uiPriority="0" w:qFormat="1"/>
@@ -16936,7 +16599,6 @@
     <w:lsdException w:name="HTML Sample" w:semiHidden="1" w:unhideWhenUsed="1"/>
     <w:lsdException w:name="HTML Typewriter" w:semiHidden="1" w:unhideWhenUsed="1"/>
     <w:lsdException w:name="HTML Variable" w:semiHidden="1" w:unhideWhenUsed="1"/>
-    <w:lsdException w:name="Normal Table" w:semiHidden="1" w:unhideWhenUsed="1"/>
     <w:lsdException w:name="annotation subject" w:semiHidden="1" w:unhideWhenUsed="1"/>
     <w:lsdException w:name="No List" w:semiHidden="1" w:unhideWhenUsed="1"/>
     <w:lsdException w:name="Outline List 1" w:semiHidden="1" w:unhideWhenUsed="1"/>
@@ -16983,10 +16645,8 @@
     <w:lsdException w:name="Table Subtle 2" w:semiHidden="1" w:unhideWhenUsed="1"/>
     <w:lsdException w:name="Table Web 1" w:semiHidden="1" w:unhideWhenUsed="1"/>
     <w:lsdException w:name="Table Web 2" w:semiHidden="1" w:unhideWhenUsed="1"/>
-    <w:lsdException w:name="Table Web 3" w:semiHidden="1" w:unhideWhenUsed="1"/>
     <w:lsdException w:name="Balloon Text" w:semiHidden="1" w:unhideWhenUsed="1"/>
     <w:lsdException w:name="Table Grid" w:uiPriority="59"/>
-    <w:lsdException w:name="Table Theme" w:semiHidden="1" w:unhideWhenUsed="1"/>
     <w:lsdException w:name="Placeholder Text" w:semiHidden="1"/>
     <w:lsdException w:name="No Spacing" w:uiPriority="1" w:qFormat="1"/>
     <w:lsdException w:name="Light Shading" w:uiPriority="60"/>
@@ -17202,6 +16862,7 @@
     <w:lsdException w:name="List Table 5 Dark Accent 6" w:uiPriority="50"/>
     <w:lsdException w:name="List Table 6 Colorful Accent 6" w:uiPriority="51"/>
     <w:lsdException w:name="List Table 7 Colorful Accent 6" w:uiPriority="52"/>
+    <w:lsdException w:name="Mention" w:semiHidden="1" w:unhideWhenUsed="1"/>
   </w:latentStyles>
   <w:style w:type="paragraph" w:default="1" w:styleId="Normal">
     <w:name w:val="Normal"/>
@@ -17211,7 +16872,7 @@
       <w:lang w:val="en-US" w:eastAsia="en-US"/>
     </w:rPr>
   </w:style>
-  <w:style w:type="paragraph" w:styleId="Ttulo1">
+  <w:style w:type="paragraph" w:styleId="Heading1">
     <w:name w:val="heading 1"/>
     <w:basedOn w:val="Normal"/>
     <w:next w:val="Normal"/>
@@ -17226,11 +16887,11 @@
       <w:u w:val="single"/>
     </w:rPr>
   </w:style>
-  <w:style w:type="paragraph" w:styleId="Ttulo2">
+  <w:style w:type="paragraph" w:styleId="Heading2">
     <w:name w:val="heading 2"/>
     <w:basedOn w:val="Normal"/>
     <w:next w:val="Normal"/>
-    <w:link w:val="Ttulo2Car"/>
+    <w:link w:val="Heading2Char"/>
     <w:qFormat/>
     <w:pPr>
       <w:spacing w:before="120" w:after="120" w:line="240" w:lineRule="atLeast"/>
@@ -17240,12 +16901,12 @@
       <w:b/>
     </w:rPr>
   </w:style>
-  <w:style w:type="paragraph" w:styleId="Ttulo3">
+  <w:style w:type="paragraph" w:styleId="Heading3">
     <w:name w:val="heading 3"/>
     <w:aliases w:val="Título 3 Car, Char Char,Char Char"/>
     <w:basedOn w:val="Normal"/>
-    <w:next w:val="Sangranormal"/>
-    <w:link w:val="Ttulo3Car1"/>
+    <w:next w:val="NormalIndent"/>
+    <w:link w:val="Heading3Char"/>
     <w:qFormat/>
     <w:pPr>
       <w:spacing w:before="120" w:after="120"/>
@@ -17256,11 +16917,11 @@
       <w:i/>
     </w:rPr>
   </w:style>
-  <w:style w:type="paragraph" w:styleId="Ttulo4">
+  <w:style w:type="paragraph" w:styleId="Heading4">
     <w:name w:val="heading 4"/>
     <w:aliases w:val="h4,Table and Figures"/>
     <w:basedOn w:val="Normal"/>
-    <w:next w:val="Sangranormal"/>
+    <w:next w:val="NormalIndent"/>
     <w:qFormat/>
     <w:pPr>
       <w:ind w:left="360"/>
@@ -17271,10 +16932,10 @@
       <w:u w:val="single"/>
     </w:rPr>
   </w:style>
-  <w:style w:type="paragraph" w:styleId="Ttulo5">
+  <w:style w:type="paragraph" w:styleId="Heading5">
     <w:name w:val="heading 5"/>
     <w:basedOn w:val="Normal"/>
-    <w:next w:val="Sangranormal"/>
+    <w:next w:val="NormalIndent"/>
     <w:qFormat/>
     <w:pPr>
       <w:ind w:left="720"/>
@@ -17284,10 +16945,10 @@
       <w:b/>
     </w:rPr>
   </w:style>
-  <w:style w:type="paragraph" w:styleId="Ttulo6">
+  <w:style w:type="paragraph" w:styleId="Heading6">
     <w:name w:val="heading 6"/>
     <w:basedOn w:val="Normal"/>
-    <w:next w:val="Sangranormal"/>
+    <w:next w:val="NormalIndent"/>
     <w:qFormat/>
     <w:pPr>
       <w:ind w:left="720"/>
@@ -17297,10 +16958,10 @@
       <w:u w:val="single"/>
     </w:rPr>
   </w:style>
-  <w:style w:type="paragraph" w:styleId="Ttulo7">
+  <w:style w:type="paragraph" w:styleId="Heading7">
     <w:name w:val="heading 7"/>
     <w:basedOn w:val="Normal"/>
-    <w:next w:val="Sangranormal"/>
+    <w:next w:val="NormalIndent"/>
     <w:qFormat/>
     <w:pPr>
       <w:ind w:left="720"/>
@@ -17310,10 +16971,10 @@
       <w:i/>
     </w:rPr>
   </w:style>
-  <w:style w:type="paragraph" w:styleId="Ttulo8">
+  <w:style w:type="paragraph" w:styleId="Heading8">
     <w:name w:val="heading 8"/>
     <w:basedOn w:val="Normal"/>
-    <w:next w:val="Sangranormal"/>
+    <w:next w:val="NormalIndent"/>
     <w:qFormat/>
     <w:pPr>
       <w:ind w:left="4320" w:hanging="3600"/>
@@ -17323,10 +16984,10 @@
       <w:i/>
     </w:rPr>
   </w:style>
-  <w:style w:type="paragraph" w:styleId="Ttulo9">
+  <w:style w:type="paragraph" w:styleId="Heading9">
     <w:name w:val="heading 9"/>
     <w:basedOn w:val="Normal"/>
-    <w:next w:val="Sangranormal"/>
+    <w:next w:val="NormalIndent"/>
     <w:qFormat/>
     <w:pPr>
       <w:ind w:left="720"/>
@@ -17336,13 +16997,13 @@
       <w:i/>
     </w:rPr>
   </w:style>
-  <w:style w:type="character" w:default="1" w:styleId="Fuentedeprrafopredeter">
+  <w:style w:type="character" w:default="1" w:styleId="DefaultParagraphFont">
     <w:name w:val="Default Paragraph Font"/>
     <w:uiPriority w:val="1"/>
     <w:semiHidden/>
     <w:unhideWhenUsed/>
   </w:style>
-  <w:style w:type="table" w:default="1" w:styleId="Tablanormal">
+  <w:style w:type="table" w:default="1" w:styleId="TableNormal">
     <w:name w:val="Normal Table"/>
     <w:uiPriority w:val="99"/>
     <w:semiHidden/>
@@ -17357,33 +17018,33 @@
       </w:tblCellMar>
     </w:tblPr>
   </w:style>
-  <w:style w:type="numbering" w:default="1" w:styleId="Sinlista">
+  <w:style w:type="numbering" w:default="1" w:styleId="NoList">
     <w:name w:val="No List"/>
     <w:uiPriority w:val="99"/>
     <w:semiHidden/>
     <w:unhideWhenUsed/>
   </w:style>
-  <w:style w:type="paragraph" w:styleId="Sangranormal">
+  <w:style w:type="paragraph" w:styleId="NormalIndent">
     <w:name w:val="Normal Indent"/>
     <w:basedOn w:val="Normal"/>
     <w:pPr>
       <w:ind w:left="720"/>
     </w:pPr>
   </w:style>
-  <w:style w:type="character" w:styleId="Refdecomentario">
+  <w:style w:type="character" w:styleId="CommentReference">
     <w:name w:val="annotation reference"/>
     <w:semiHidden/>
     <w:rPr>
       <w:sz w:val="16"/>
     </w:rPr>
   </w:style>
-  <w:style w:type="paragraph" w:styleId="Textocomentario">
+  <w:style w:type="paragraph" w:styleId="CommentText">
     <w:name w:val="annotation text"/>
     <w:basedOn w:val="Normal"/>
-    <w:link w:val="TextocomentarioCar"/>
+    <w:link w:val="CommentTextChar"/>
     <w:semiHidden/>
   </w:style>
-  <w:style w:type="paragraph" w:styleId="TDC8">
+  <w:style w:type="paragraph" w:styleId="TOC8">
     <w:name w:val="toc 8"/>
     <w:basedOn w:val="Normal"/>
     <w:next w:val="Normal"/>
@@ -17398,7 +17059,7 @@
       <w:sz w:val="18"/>
     </w:rPr>
   </w:style>
-  <w:style w:type="paragraph" w:styleId="TDC7">
+  <w:style w:type="paragraph" w:styleId="TOC7">
     <w:name w:val="toc 7"/>
     <w:basedOn w:val="Normal"/>
     <w:next w:val="Normal"/>
@@ -17413,7 +17074,7 @@
       <w:sz w:val="18"/>
     </w:rPr>
   </w:style>
-  <w:style w:type="paragraph" w:styleId="TDC6">
+  <w:style w:type="paragraph" w:styleId="TOC6">
     <w:name w:val="toc 6"/>
     <w:basedOn w:val="Normal"/>
     <w:next w:val="Normal"/>
@@ -17428,7 +17089,7 @@
       <w:sz w:val="18"/>
     </w:rPr>
   </w:style>
-  <w:style w:type="paragraph" w:styleId="TDC5">
+  <w:style w:type="paragraph" w:styleId="TOC5">
     <w:name w:val="toc 5"/>
     <w:basedOn w:val="Normal"/>
     <w:next w:val="Normal"/>
@@ -17443,7 +17104,7 @@
       <w:sz w:val="18"/>
     </w:rPr>
   </w:style>
-  <w:style w:type="paragraph" w:styleId="TDC4">
+  <w:style w:type="paragraph" w:styleId="TOC4">
     <w:name w:val="toc 4"/>
     <w:basedOn w:val="Normal"/>
     <w:next w:val="Normal"/>
@@ -17458,7 +17119,7 @@
       <w:sz w:val="18"/>
     </w:rPr>
   </w:style>
-  <w:style w:type="paragraph" w:styleId="TDC3">
+  <w:style w:type="paragraph" w:styleId="TOC3">
     <w:name w:val="toc 3"/>
     <w:basedOn w:val="Normal"/>
     <w:next w:val="Normal"/>
@@ -17470,7 +17131,7 @@
       <w:ind w:left="567"/>
     </w:pPr>
   </w:style>
-  <w:style w:type="paragraph" w:styleId="TDC2">
+  <w:style w:type="paragraph" w:styleId="TOC2">
     <w:name w:val="toc 2"/>
     <w:basedOn w:val="Normal"/>
     <w:next w:val="Normal"/>
@@ -17481,7 +17142,7 @@
       </w:tabs>
     </w:pPr>
   </w:style>
-  <w:style w:type="paragraph" w:styleId="TDC1">
+  <w:style w:type="paragraph" w:styleId="TOC1">
     <w:name w:val="toc 1"/>
     <w:basedOn w:val="Normal"/>
     <w:next w:val="Normal"/>
@@ -17497,7 +17158,7 @@
       <w:caps/>
     </w:rPr>
   </w:style>
-  <w:style w:type="paragraph" w:styleId="ndice7">
+  <w:style w:type="paragraph" w:styleId="Index7">
     <w:name w:val="index 7"/>
     <w:basedOn w:val="Normal"/>
     <w:next w:val="Normal"/>
@@ -17506,7 +17167,7 @@
       <w:ind w:left="2160"/>
     </w:pPr>
   </w:style>
-  <w:style w:type="paragraph" w:styleId="ndice6">
+  <w:style w:type="paragraph" w:styleId="Index6">
     <w:name w:val="index 6"/>
     <w:basedOn w:val="Normal"/>
     <w:next w:val="Normal"/>
@@ -17515,7 +17176,7 @@
       <w:ind w:left="1800"/>
     </w:pPr>
   </w:style>
-  <w:style w:type="paragraph" w:styleId="ndice5">
+  <w:style w:type="paragraph" w:styleId="Index5">
     <w:name w:val="index 5"/>
     <w:basedOn w:val="Normal"/>
     <w:next w:val="Normal"/>
@@ -17524,7 +17185,7 @@
       <w:ind w:left="1440"/>
     </w:pPr>
   </w:style>
-  <w:style w:type="paragraph" w:styleId="ndice4">
+  <w:style w:type="paragraph" w:styleId="Index4">
     <w:name w:val="index 4"/>
     <w:basedOn w:val="Normal"/>
     <w:next w:val="Normal"/>
@@ -17533,7 +17194,7 @@
       <w:ind w:left="1080"/>
     </w:pPr>
   </w:style>
-  <w:style w:type="paragraph" w:styleId="ndice3">
+  <w:style w:type="paragraph" w:styleId="Index3">
     <w:name w:val="index 3"/>
     <w:basedOn w:val="Normal"/>
     <w:next w:val="Normal"/>
@@ -17542,7 +17203,7 @@
       <w:ind w:left="720"/>
     </w:pPr>
   </w:style>
-  <w:style w:type="paragraph" w:styleId="ndice2">
+  <w:style w:type="paragraph" w:styleId="Index2">
     <w:name w:val="index 2"/>
     <w:basedOn w:val="Normal"/>
     <w:next w:val="Normal"/>
@@ -17551,23 +17212,23 @@
       <w:ind w:left="360"/>
     </w:pPr>
   </w:style>
-  <w:style w:type="paragraph" w:styleId="ndice1">
+  <w:style w:type="paragraph" w:styleId="Index1">
     <w:name w:val="index 1"/>
     <w:basedOn w:val="Normal"/>
     <w:next w:val="Normal"/>
     <w:semiHidden/>
   </w:style>
-  <w:style w:type="character" w:styleId="Nmerodelnea">
+  <w:style w:type="character" w:styleId="LineNumber">
     <w:name w:val="line number"/>
-    <w:basedOn w:val="Fuentedeprrafopredeter"/>
+    <w:basedOn w:val="DefaultParagraphFont"/>
   </w:style>
-  <w:style w:type="paragraph" w:styleId="Ttulodendice">
+  <w:style w:type="paragraph" w:styleId="IndexHeading">
     <w:name w:val="index heading"/>
     <w:basedOn w:val="Normal"/>
-    <w:next w:val="ndice1"/>
+    <w:next w:val="Index1"/>
     <w:semiHidden/>
   </w:style>
-  <w:style w:type="paragraph" w:styleId="Piedepgina">
+  <w:style w:type="paragraph" w:styleId="Footer">
     <w:name w:val="footer"/>
     <w:basedOn w:val="Normal"/>
     <w:pPr>
@@ -17577,7 +17238,7 @@
       </w:tabs>
     </w:pPr>
   </w:style>
-  <w:style w:type="paragraph" w:styleId="Encabezado">
+  <w:style w:type="paragraph" w:styleId="Header">
     <w:name w:val="header"/>
     <w:basedOn w:val="Normal"/>
     <w:pPr>
@@ -17587,7 +17248,7 @@
       </w:tabs>
     </w:pPr>
   </w:style>
-  <w:style w:type="character" w:styleId="Refdenotaalpie">
+  <w:style w:type="character" w:styleId="FootnoteReference">
     <w:name w:val="footnote reference"/>
     <w:semiHidden/>
     <w:rPr>
@@ -17595,19 +17256,19 @@
       <w:sz w:val="16"/>
     </w:rPr>
   </w:style>
-  <w:style w:type="paragraph" w:styleId="Textonotapie">
+  <w:style w:type="paragraph" w:styleId="FootnoteText">
     <w:name w:val="footnote text"/>
     <w:basedOn w:val="Normal"/>
     <w:semiHidden/>
   </w:style>
-  <w:style w:type="character" w:styleId="Refdenotaalfinal">
+  <w:style w:type="character" w:styleId="EndnoteReference">
     <w:name w:val="endnote reference"/>
     <w:semiHidden/>
     <w:rPr>
       <w:vertAlign w:val="superscript"/>
     </w:rPr>
   </w:style>
-  <w:style w:type="paragraph" w:styleId="TDC9">
+  <w:style w:type="paragraph" w:styleId="TOC9">
     <w:name w:val="toc 9"/>
     <w:basedOn w:val="Normal"/>
     <w:next w:val="Normal"/>
@@ -17645,7 +17306,7 @@
   </w:style>
   <w:style w:type="paragraph" w:customStyle="1" w:styleId="heading10">
     <w:name w:val="heading 10"/>
-    <w:basedOn w:val="Ttulo7"/>
+    <w:basedOn w:val="Heading7"/>
     <w:pPr>
       <w:outlineLvl w:val="9"/>
     </w:pPr>
@@ -17720,7 +17381,7 @@
       <w:sz w:val="24"/>
     </w:rPr>
   </w:style>
-  <w:style w:type="paragraph" w:customStyle="1" w:styleId="heading2">
+  <w:style w:type="paragraph" w:customStyle="1" w:styleId="heading20">
     <w:name w:val="heading2"/>
     <w:basedOn w:val="Normal"/>
     <w:pPr>
@@ -17764,7 +17425,7 @@
       <w:ind w:left="-720" w:right="-4320"/>
     </w:pPr>
   </w:style>
-  <w:style w:type="paragraph" w:styleId="Ttulo">
+  <w:style w:type="paragraph" w:styleId="Title">
     <w:name w:val="Title"/>
     <w:basedOn w:val="Normal"/>
     <w:qFormat/>
@@ -17776,9 +17437,9 @@
       <w:sz w:val="28"/>
     </w:rPr>
   </w:style>
-  <w:style w:type="character" w:styleId="Nmerodepgina">
+  <w:style w:type="character" w:styleId="PageNumber">
     <w:name w:val="page number"/>
-    <w:basedOn w:val="Fuentedeprrafopredeter"/>
+    <w:basedOn w:val="DefaultParagraphFont"/>
   </w:style>
   <w:style w:type="paragraph" w:customStyle="1" w:styleId="TemplateNote">
     <w:name w:val="Template Note"/>
@@ -17827,7 +17488,7 @@
       <w:sz w:val="24"/>
     </w:rPr>
   </w:style>
-  <w:style w:type="paragraph" w:styleId="Textoindependiente">
+  <w:style w:type="paragraph" w:styleId="BodyText">
     <w:name w:val="Body Text"/>
     <w:aliases w:val="EHPT,Body Text2"/>
     <w:basedOn w:val="Normal"/>
@@ -17841,21 +17502,21 @@
       <w:spacing w:val="-5"/>
     </w:rPr>
   </w:style>
-  <w:style w:type="paragraph" w:styleId="Lista">
+  <w:style w:type="paragraph" w:styleId="List">
     <w:name w:val="List"/>
-    <w:basedOn w:val="Textoindependiente"/>
+    <w:basedOn w:val="BodyText"/>
     <w:pPr>
       <w:ind w:left="1440" w:hanging="360"/>
     </w:pPr>
   </w:style>
-  <w:style w:type="character" w:styleId="Textoennegrita">
+  <w:style w:type="character" w:styleId="Strong">
     <w:name w:val="Strong"/>
     <w:qFormat/>
     <w:rPr>
       <w:b/>
     </w:rPr>
   </w:style>
-  <w:style w:type="character" w:styleId="nfasis">
+  <w:style w:type="character" w:styleId="Emphasis">
     <w:name w:val="Emphasis"/>
     <w:qFormat/>
     <w:rPr>
@@ -17863,7 +17524,7 @@
       <w:iCs/>
     </w:rPr>
   </w:style>
-  <w:style w:type="paragraph" w:styleId="Textoindependiente2">
+  <w:style w:type="paragraph" w:styleId="BodyText2">
     <w:name w:val="Body Text 2"/>
     <w:basedOn w:val="Normal"/>
     <w:pPr>
@@ -17984,7 +17645,7 @@
       <w:lang w:val="en-GB"/>
     </w:rPr>
   </w:style>
-  <w:style w:type="character" w:styleId="Hipervnculo">
+  <w:style w:type="character" w:styleId="Hyperlink">
     <w:name w:val="Hyperlink"/>
     <w:rPr>
       <w:rFonts w:ascii="Tahoma" w:hAnsi="Tahoma"/>
@@ -17995,7 +17656,7 @@
   </w:style>
   <w:style w:type="paragraph" w:customStyle="1" w:styleId="Numberedlist22">
     <w:name w:val="Numbered list 2.2"/>
-    <w:basedOn w:val="Ttulo2"/>
+    <w:basedOn w:val="Heading2"/>
     <w:next w:val="Normal"/>
     <w:pPr>
       <w:keepNext/>
@@ -18014,7 +17675,7 @@
       <w:lang w:val="en-GB"/>
     </w:rPr>
   </w:style>
-  <w:style w:type="paragraph" w:styleId="Textoindependiente3">
+  <w:style w:type="paragraph" w:styleId="BodyText3">
     <w:name w:val="Body Text 3"/>
     <w:basedOn w:val="Normal"/>
     <w:pPr>
@@ -18040,7 +17701,7 @@
       <w:lang w:val="es-ES"/>
     </w:rPr>
   </w:style>
-  <w:style w:type="paragraph" w:styleId="Descripcin">
+  <w:style w:type="paragraph" w:styleId="Caption">
     <w:name w:val="caption"/>
     <w:basedOn w:val="Normal"/>
     <w:next w:val="Normal"/>
@@ -18052,14 +17713,14 @@
       <w:u w:val="single"/>
     </w:rPr>
   </w:style>
-  <w:style w:type="character" w:styleId="Hipervnculovisitado">
+  <w:style w:type="character" w:styleId="FollowedHyperlink">
     <w:name w:val="FollowedHyperlink"/>
     <w:rPr>
       <w:color w:val="800080"/>
       <w:u w:val="single"/>
     </w:rPr>
   </w:style>
-  <w:style w:type="paragraph" w:styleId="Sangradetextonormal">
+  <w:style w:type="paragraph" w:styleId="BodyTextIndent">
     <w:name w:val="Body Text Indent"/>
     <w:basedOn w:val="Normal"/>
     <w:pPr>
@@ -18072,7 +17733,7 @@
       <w:lang w:val="es-MX" w:eastAsia="es-ES"/>
     </w:rPr>
   </w:style>
-  <w:style w:type="paragraph" w:styleId="Sangra3detindependiente">
+  <w:style w:type="paragraph" w:styleId="BodyTextIndent3">
     <w:name w:val="Body Text Indent 3"/>
     <w:basedOn w:val="Normal"/>
     <w:pPr>
@@ -18085,7 +17746,7 @@
       <w:lang w:val="es-ES" w:eastAsia="es-ES"/>
     </w:rPr>
   </w:style>
-  <w:style w:type="paragraph" w:styleId="Mapadeldocumento">
+  <w:style w:type="paragraph" w:styleId="DocumentMap">
     <w:name w:val="Document Map"/>
     <w:basedOn w:val="Normal"/>
     <w:semiHidden/>
@@ -18096,7 +17757,7 @@
       <w:rFonts w:ascii="Tahoma" w:hAnsi="Tahoma" w:cs="Tahoma"/>
     </w:rPr>
   </w:style>
-  <w:style w:type="paragraph" w:styleId="Sangra2detindependiente">
+  <w:style w:type="paragraph" w:styleId="BodyTextIndent2">
     <w:name w:val="Body Text Indent 2"/>
     <w:basedOn w:val="Normal"/>
     <w:pPr>
@@ -18116,7 +17777,7 @@
       </w:numPr>
     </w:pPr>
   </w:style>
-  <w:style w:type="paragraph" w:styleId="Subttulo">
+  <w:style w:type="paragraph" w:styleId="Subtitle">
     <w:name w:val="Subtitle"/>
     <w:basedOn w:val="Normal"/>
     <w:qFormat/>
@@ -18146,10 +17807,10 @@
       <w:lang w:val="es-ES"/>
     </w:rPr>
   </w:style>
-  <w:style w:type="paragraph" w:styleId="Textodeglobo">
+  <w:style w:type="paragraph" w:styleId="BalloonText">
     <w:name w:val="Balloon Text"/>
     <w:basedOn w:val="Normal"/>
-    <w:link w:val="TextodegloboCar"/>
+    <w:link w:val="BalloonTextChar"/>
     <w:uiPriority w:val="99"/>
     <w:semiHidden/>
     <w:unhideWhenUsed/>
@@ -18160,9 +17821,9 @@
       <w:szCs w:val="16"/>
     </w:rPr>
   </w:style>
-  <w:style w:type="character" w:customStyle="1" w:styleId="TextodegloboCar">
-    <w:name w:val="Texto de globo Car"/>
-    <w:link w:val="Textodeglobo"/>
+  <w:style w:type="character" w:customStyle="1" w:styleId="BalloonTextChar">
+    <w:name w:val="Balloon Text Char"/>
+    <w:link w:val="BalloonText"/>
     <w:uiPriority w:val="99"/>
     <w:semiHidden/>
     <w:rsid w:val="008435FC"/>
@@ -18173,9 +17834,9 @@
       <w:lang w:val="en-US" w:eastAsia="en-US"/>
     </w:rPr>
   </w:style>
-  <w:style w:type="character" w:customStyle="1" w:styleId="Ttulo2Car">
-    <w:name w:val="Título 2 Car"/>
-    <w:link w:val="Ttulo2"/>
+  <w:style w:type="character" w:customStyle="1" w:styleId="Heading2Char">
+    <w:name w:val="Heading 2 Char"/>
+    <w:link w:val="Heading2"/>
     <w:rsid w:val="00C322A1"/>
     <w:rPr>
       <w:rFonts w:ascii="Verdana" w:hAnsi="Verdana"/>
@@ -18183,10 +17844,10 @@
       <w:lang w:val="en-US" w:eastAsia="en-US"/>
     </w:rPr>
   </w:style>
-  <w:style w:type="character" w:customStyle="1" w:styleId="Ttulo3Car1">
-    <w:name w:val="Título 3 Car1"/>
-    <w:aliases w:val="Título 3 Car Car, Char Char Car,Char Char Car"/>
-    <w:link w:val="Ttulo3"/>
+  <w:style w:type="character" w:customStyle="1" w:styleId="Heading3Char">
+    <w:name w:val="Heading 3 Char"/>
+    <w:aliases w:val="Título 3 Car Char, Char Char Char,Char Char Char"/>
+    <w:link w:val="Heading3"/>
     <w:rsid w:val="00C322A1"/>
     <w:rPr>
       <w:rFonts w:ascii="Verdana" w:hAnsi="Verdana"/>
@@ -18194,9 +17855,9 @@
       <w:lang w:val="en-US" w:eastAsia="en-US"/>
     </w:rPr>
   </w:style>
-  <w:style w:type="character" w:customStyle="1" w:styleId="TextocomentarioCar">
-    <w:name w:val="Texto comentario Car"/>
-    <w:link w:val="Textocomentario"/>
+  <w:style w:type="character" w:customStyle="1" w:styleId="CommentTextChar">
+    <w:name w:val="Comment Text Char"/>
+    <w:link w:val="CommentText"/>
     <w:semiHidden/>
     <w:rsid w:val="00C322A1"/>
     <w:rPr>

</xml_diff>

<commit_message>
no me acuerdo que actualice
</commit_message>
<xml_diff>
--- a/trunk/docs/Entregables/Casos de Uso Funcionales/Casos de Uso Gestion de Docentes - Grupo 5508 -UTN - 2016 v1.2.docx
+++ b/trunk/docs/Entregables/Casos de Uso Funcionales/Casos de Uso Gestion de Docentes - Grupo 5508 -UTN - 2016 v1.2.docx
@@ -182,7 +182,6 @@
           <w:lang w:val="es-AR" w:eastAsia="es-ES"/>
         </w:rPr>
       </w:pPr>
-      <w:bookmarkStart w:id="0" w:name="_GoBack"/>
     </w:p>
     <w:p>
       <w:pPr>
@@ -474,7 +473,6 @@
             <w:tcW w:w="1985" w:type="dxa"/>
             <w:shd w:val="clear" w:color="auto" w:fill="A6A6A6"/>
           </w:tcPr>
-          <w:bookmarkEnd w:id="0"/>
           <w:p>
             <w:pPr>
               <w:widowControl w:val="0"/>
@@ -635,7 +633,7 @@
                 <w:lang w:val="es-AR"/>
               </w:rPr>
             </w:pPr>
-            <w:hyperlink r:id="rId7">
+            <w:hyperlink r:id="rId8">
               <w:r>
                 <w:rPr>
                   <w:rFonts w:ascii="Arial" w:hAnsi="Arial" w:cs="Arial"/>
@@ -648,7 +646,7 @@
                 <w:t>speralta83@gmail.com</w:t>
               </w:r>
             </w:hyperlink>
-            <w:hyperlink r:id="rId8"/>
+            <w:hyperlink r:id="rId9"/>
           </w:p>
         </w:tc>
       </w:tr>
@@ -726,7 +724,7 @@
                 <w:lang w:val="es-AR"/>
               </w:rPr>
             </w:pPr>
-            <w:hyperlink r:id="rId9">
+            <w:hyperlink r:id="rId10">
               <w:r>
                 <w:rPr>
                   <w:rFonts w:ascii="Arial" w:hAnsi="Arial" w:cs="Arial"/>
@@ -739,7 +737,7 @@
                 <w:t>facundo.obregon@safabox.com</w:t>
               </w:r>
             </w:hyperlink>
-            <w:hyperlink r:id="rId10"/>
+            <w:hyperlink r:id="rId11"/>
           </w:p>
         </w:tc>
       </w:tr>
@@ -817,7 +815,7 @@
                 <w:lang w:val="es-AR"/>
               </w:rPr>
             </w:pPr>
-            <w:hyperlink r:id="rId11">
+            <w:hyperlink r:id="rId12">
               <w:r>
                 <w:rPr>
                   <w:rFonts w:ascii="Arial" w:hAnsi="Arial" w:cs="Arial"/>
@@ -830,7 +828,7 @@
                 <w:t>cinthiamontaez@gmail.com</w:t>
               </w:r>
             </w:hyperlink>
-            <w:hyperlink r:id="rId12"/>
+            <w:hyperlink r:id="rId13"/>
           </w:p>
         </w:tc>
       </w:tr>
@@ -852,7 +850,7 @@
                 <w:lang w:val="es-AR"/>
               </w:rPr>
             </w:pPr>
-            <w:hyperlink r:id="rId13">
+            <w:hyperlink r:id="rId14">
               <w:r>
                 <w:rPr>
                   <w:rFonts w:ascii="Arial" w:hAnsi="Arial" w:cs="Arial"/>
@@ -921,7 +919,7 @@
                 <w:lang w:val="es-AR"/>
               </w:rPr>
             </w:pPr>
-            <w:hyperlink r:id="rId14">
+            <w:hyperlink r:id="rId15">
               <w:r>
                 <w:rPr>
                   <w:rFonts w:ascii="Arial" w:hAnsi="Arial" w:cs="Arial"/>
@@ -934,7 +932,7 @@
                 <w:t>joni1087@gmail.com</w:t>
               </w:r>
             </w:hyperlink>
-            <w:hyperlink r:id="rId15"/>
+            <w:hyperlink r:id="rId16"/>
           </w:p>
         </w:tc>
       </w:tr>
@@ -1012,7 +1010,7 @@
                 <w:lang w:val="es-AR"/>
               </w:rPr>
             </w:pPr>
-            <w:hyperlink r:id="rId16">
+            <w:hyperlink r:id="rId17">
               <w:r>
                 <w:rPr>
                   <w:rFonts w:ascii="Arial" w:hAnsi="Arial" w:cs="Arial"/>
@@ -1025,7 +1023,7 @@
                 <w:t>gerardo.matsui@gmail.com</w:t>
               </w:r>
             </w:hyperlink>
-            <w:hyperlink r:id="rId17"/>
+            <w:hyperlink r:id="rId18"/>
           </w:p>
         </w:tc>
       </w:tr>
@@ -2665,7 +2663,7 @@
             <w:pPr>
               <w:numPr>
                 <w:ilvl w:val="1"/>
-                <w:numId w:val="29"/>
+                <w:numId w:val="42"/>
               </w:numPr>
               <w:rPr>
                 <w:rFonts w:ascii="Arial" w:hAnsi="Arial" w:cs="Arial"/>
@@ -2700,7 +2698,7 @@
             <w:pPr>
               <w:numPr>
                 <w:ilvl w:val="1"/>
-                <w:numId w:val="29"/>
+                <w:numId w:val="42"/>
               </w:numPr>
               <w:rPr>
                 <w:rFonts w:ascii="Arial" w:hAnsi="Arial" w:cs="Arial"/>
@@ -2831,7 +2829,7 @@
                   <o:lock v:ext="edit" aspectratio="t"/>
                 </v:shapetype>
                 <v:shape id="_x0000_i1025" type="#_x0000_t75" style="width:450pt;height:214.5pt">
-                  <v:imagedata r:id="rId18" o:title=""/>
+                  <v:imagedata r:id="rId19" o:title=""/>
                 </v:shape>
               </w:pict>
             </w:r>
@@ -2892,7 +2890,7 @@
               </w:rPr>
               <w:pict>
                 <v:shape id="_x0000_i1026" type="#_x0000_t75" style="width:450pt;height:214.5pt">
-                  <v:imagedata r:id="rId19" o:title=""/>
+                  <v:imagedata r:id="rId20" o:title=""/>
                 </v:shape>
               </w:pict>
             </w:r>
@@ -3686,7 +3684,25 @@
                 <w:szCs w:val="22"/>
                 <w:lang w:val="es-AR"/>
               </w:rPr>
-              <w:t>3- El actor debe completar lo campos que le aparecen en pantalla. Dependencia CU-GD-002-Campos. CU-GD-002-imagen002</w:t>
+              <w:t>3- El actor debe completar lo</w:t>
+            </w:r>
+            <w:r>
+              <w:rPr>
+                <w:rFonts w:ascii="Arial" w:hAnsi="Arial" w:cs="Arial"/>
+                <w:sz w:val="22"/>
+                <w:szCs w:val="22"/>
+                <w:lang w:val="es-AR"/>
+              </w:rPr>
+              <w:t>s dat</w:t>
+            </w:r>
+            <w:r>
+              <w:rPr>
+                <w:rFonts w:ascii="Arial" w:hAnsi="Arial" w:cs="Arial"/>
+                <w:sz w:val="22"/>
+                <w:szCs w:val="22"/>
+                <w:lang w:val="es-AR"/>
+              </w:rPr>
+              <w:t>os que le aparecen en pantalla. Dependencia CU-GD-002-Campos. CU-GD-002-imagen002</w:t>
             </w:r>
           </w:p>
         </w:tc>
@@ -3716,7 +3732,16 @@
                 <w:szCs w:val="22"/>
                 <w:lang w:val="es-AR"/>
               </w:rPr>
-              <w:t xml:space="preserve">4- El sistema por default marca la casilla de exigir el cambio de contraseña. </w:t>
+              <w:t>4- El sistema</w:t>
+            </w:r>
+            <w:r>
+              <w:rPr>
+                <w:rFonts w:ascii="Arial" w:hAnsi="Arial" w:cs="Arial"/>
+                <w:sz w:val="22"/>
+                <w:szCs w:val="22"/>
+                <w:lang w:val="es-AR"/>
+              </w:rPr>
+              <w:t xml:space="preserve"> muestra las opciones correspondientes</w:t>
             </w:r>
           </w:p>
         </w:tc>
@@ -3746,7 +3771,16 @@
                 <w:szCs w:val="22"/>
                 <w:lang w:val="es-AR"/>
               </w:rPr>
-              <w:t>5- El sistema pre visualiza el usuario Docente con los datos cargados</w:t>
+              <w:t xml:space="preserve">5- El sistema muestra </w:t>
+            </w:r>
+            <w:r>
+              <w:rPr>
+                <w:rFonts w:ascii="Arial" w:hAnsi="Arial" w:cs="Arial"/>
+                <w:sz w:val="22"/>
+                <w:szCs w:val="22"/>
+                <w:lang w:val="es-AR"/>
+              </w:rPr>
+              <w:t>los datos cargados</w:t>
             </w:r>
           </w:p>
         </w:tc>
@@ -3776,7 +3810,16 @@
                 <w:szCs w:val="22"/>
                 <w:lang w:val="es-AR"/>
               </w:rPr>
-              <w:t>6- El actor presiona Guardar</w:t>
+              <w:t>6- El actor elije la opción</w:t>
+            </w:r>
+            <w:r>
+              <w:rPr>
+                <w:rFonts w:ascii="Arial" w:hAnsi="Arial" w:cs="Arial"/>
+                <w:sz w:val="22"/>
+                <w:szCs w:val="22"/>
+                <w:lang w:val="es-AR"/>
+              </w:rPr>
+              <w:t xml:space="preserve"> Guardar</w:t>
             </w:r>
           </w:p>
         </w:tc>
@@ -3806,7 +3849,7 @@
                 <w:szCs w:val="22"/>
                 <w:lang w:val="es-AR"/>
               </w:rPr>
-              <w:t xml:space="preserve">7- El sistema verifica que se han cargado correctamente los datos y los almacena en la base de datos. </w:t>
+              <w:t>7- El sistema valida los datos</w:t>
             </w:r>
           </w:p>
         </w:tc>
@@ -3890,87 +3933,6 @@
           </w:tcPr>
           <w:p>
             <w:pPr>
-              <w:rPr>
-                <w:rFonts w:ascii="Arial" w:hAnsi="Arial" w:cs="Arial"/>
-                <w:sz w:val="22"/>
-                <w:szCs w:val="22"/>
-                <w:lang w:val="es-AR"/>
-              </w:rPr>
-            </w:pPr>
-            <w:r>
-              <w:rPr>
-                <w:rFonts w:ascii="Arial" w:hAnsi="Arial" w:cs="Arial"/>
-                <w:sz w:val="22"/>
-                <w:szCs w:val="22"/>
-                <w:lang w:val="es-AR"/>
-              </w:rPr>
-              <w:t>3.1- CU-GD-005-Cargar_CV</w:t>
-            </w:r>
-          </w:p>
-        </w:tc>
-      </w:tr>
-      <w:tr>
-        <w:trPr>
-          <w:cantSplit/>
-        </w:trPr>
-        <w:tc>
-          <w:tcPr>
-            <w:tcW w:w="9221" w:type="dxa"/>
-            <w:gridSpan w:val="2"/>
-            <w:shd w:val="clear" w:color="000000" w:fill="auto"/>
-          </w:tcPr>
-          <w:p>
-            <w:pPr>
-              <w:rPr>
-                <w:rFonts w:ascii="Arial" w:hAnsi="Arial" w:cs="Arial"/>
-                <w:sz w:val="22"/>
-                <w:szCs w:val="22"/>
-                <w:lang w:val="es-AR"/>
-              </w:rPr>
-            </w:pPr>
-            <w:r>
-              <w:rPr>
-                <w:rFonts w:ascii="Arial" w:hAnsi="Arial" w:cs="Arial"/>
-                <w:sz w:val="22"/>
-                <w:szCs w:val="22"/>
-                <w:lang w:val="es-AR"/>
-              </w:rPr>
-              <w:t xml:space="preserve">4.1 </w:t>
-            </w:r>
-            <w:r>
-              <w:rPr>
-                <w:rFonts w:ascii="Arial" w:hAnsi="Arial" w:cs="Arial"/>
-                <w:bCs/>
-                <w:sz w:val="22"/>
-                <w:szCs w:val="22"/>
-                <w:lang w:val="es-AR" w:eastAsia="es-AR"/>
-              </w:rPr>
-              <w:t>El actor deselecciona Exigir cambio contraseña, y no hace obligatorio el cambio de contraseña al siguiente ingreso del usuario</w:t>
-            </w:r>
-            <w:r>
-              <w:rPr>
-                <w:rFonts w:ascii="Arial" w:hAnsi="Arial" w:cs="Arial"/>
-                <w:sz w:val="22"/>
-                <w:szCs w:val="22"/>
-                <w:lang w:val="es-AR"/>
-              </w:rPr>
-              <w:t xml:space="preserve">  </w:t>
-            </w:r>
-          </w:p>
-        </w:tc>
-      </w:tr>
-      <w:tr>
-        <w:trPr>
-          <w:cantSplit/>
-        </w:trPr>
-        <w:tc>
-          <w:tcPr>
-            <w:tcW w:w="9221" w:type="dxa"/>
-            <w:gridSpan w:val="2"/>
-            <w:shd w:val="clear" w:color="000000" w:fill="auto"/>
-          </w:tcPr>
-          <w:p>
-            <w:pPr>
               <w:pStyle w:val="ContenidodeTabla"/>
               <w:suppressAutoHyphens/>
               <w:rPr>
@@ -3987,7 +3949,16 @@
                 <w:szCs w:val="22"/>
                 <w:lang w:val="es-AR" w:eastAsia="en-US"/>
               </w:rPr>
-              <w:t>7.1 El actor selecciona la opción “Volver”</w:t>
+              <w:t>6.</w:t>
+            </w:r>
+            <w:r>
+              <w:rPr>
+                <w:rFonts w:ascii="Arial" w:hAnsi="Arial" w:cs="Arial"/>
+                <w:sz w:val="22"/>
+                <w:szCs w:val="22"/>
+                <w:lang w:val="es-AR" w:eastAsia="en-US"/>
+              </w:rPr>
+              <w:t>1 El actor selecciona la opción “Volver”</w:t>
             </w:r>
           </w:p>
           <w:p>
@@ -4008,7 +3979,16 @@
                 <w:szCs w:val="22"/>
                 <w:lang w:val="es-AR" w:eastAsia="en-US"/>
               </w:rPr>
-              <w:t xml:space="preserve">7.2 El sistema muestra un mensaje de Confirmación </w:t>
+              <w:t>6</w:t>
+            </w:r>
+            <w:r>
+              <w:rPr>
+                <w:rFonts w:ascii="Arial" w:hAnsi="Arial" w:cs="Arial"/>
+                <w:sz w:val="22"/>
+                <w:szCs w:val="22"/>
+                <w:lang w:val="es-AR" w:eastAsia="en-US"/>
+              </w:rPr>
+              <w:t xml:space="preserve">.2 El sistema muestra un mensaje de Confirmación </w:t>
             </w:r>
             <w:r>
               <w:rPr>
@@ -4047,24 +4027,38 @@
                 <w:szCs w:val="22"/>
                 <w:lang w:val="es-AR" w:eastAsia="en-US"/>
               </w:rPr>
-              <w:t>7.3 El actor Confirma la operación.</w:t>
+              <w:t>6</w:t>
+            </w:r>
+            <w:r>
+              <w:rPr>
+                <w:rFonts w:ascii="Arial" w:hAnsi="Arial" w:cs="Arial"/>
+                <w:sz w:val="22"/>
+                <w:szCs w:val="22"/>
+                <w:lang w:val="es-AR" w:eastAsia="en-US"/>
+              </w:rPr>
+              <w:t>.3 El actor Confirma la operación.</w:t>
             </w:r>
           </w:p>
           <w:p>
             <w:pPr>
               <w:pStyle w:val="ContenidodeTabla"/>
-              <w:numPr>
-                <w:ilvl w:val="1"/>
-                <w:numId w:val="31"/>
-              </w:numPr>
               <w:suppressAutoHyphens/>
               <w:rPr>
                 <w:rFonts w:ascii="Arial" w:hAnsi="Arial" w:cs="Arial"/>
                 <w:sz w:val="22"/>
                 <w:szCs w:val="22"/>
+                <w:lang w:val="es-AR"/>
+              </w:rPr>
+            </w:pPr>
+            <w:r>
+              <w:rPr>
+                <w:rFonts w:ascii="Arial" w:hAnsi="Arial" w:cs="Arial"/>
+                <w:sz w:val="22"/>
+                <w:szCs w:val="22"/>
                 <w:lang w:val="es-AR" w:eastAsia="en-US"/>
               </w:rPr>
-            </w:pPr>
+              <w:t xml:space="preserve">6.4 </w:t>
+            </w:r>
             <w:r>
               <w:rPr>
                 <w:rFonts w:ascii="Arial" w:hAnsi="Arial" w:cs="Arial"/>
@@ -4073,25 +4067,6 @@
                 <w:lang w:val="es-AR" w:eastAsia="en-US"/>
               </w:rPr>
               <w:t>El sistema presenta la Pantalla Inicial y no registra los datos modificados.</w:t>
-            </w:r>
-          </w:p>
-          <w:p>
-            <w:pPr>
-              <w:rPr>
-                <w:rFonts w:ascii="Arial" w:hAnsi="Arial" w:cs="Arial"/>
-                <w:sz w:val="22"/>
-                <w:szCs w:val="22"/>
-                <w:lang w:val="es-AR"/>
-              </w:rPr>
-            </w:pPr>
-            <w:r>
-              <w:rPr>
-                <w:rFonts w:ascii="Arial" w:hAnsi="Arial" w:cs="Arial"/>
-                <w:sz w:val="22"/>
-                <w:szCs w:val="22"/>
-                <w:lang w:val="es-AR"/>
-              </w:rPr>
-              <w:t xml:space="preserve">7.5 Fin de caso de uso </w:t>
             </w:r>
           </w:p>
         </w:tc>
@@ -4188,7 +4163,7 @@
               </w:rPr>
               <w:pict>
                 <v:shape id="_x0000_i1027" type="#_x0000_t75" style="width:450pt;height:214.5pt">
-                  <v:imagedata r:id="rId20" o:title=""/>
+                  <v:imagedata r:id="rId21" o:title=""/>
                 </v:shape>
               </w:pict>
             </w:r>
@@ -4251,7 +4226,7 @@
               </w:rPr>
               <w:pict>
                 <v:shape id="_x0000_i1028" type="#_x0000_t75" style="width:449.25pt;height:3in">
-                  <v:imagedata r:id="rId21" o:title=""/>
+                  <v:imagedata r:id="rId22" o:title=""/>
                 </v:shape>
               </w:pict>
             </w:r>
@@ -5676,25 +5651,7 @@
                 <w:szCs w:val="22"/>
                 <w:lang w:val="es-AR"/>
               </w:rPr>
-              <w:t xml:space="preserve">1- El actor entra a la sección </w:t>
-            </w:r>
-            <w:r>
-              <w:rPr>
-                <w:rFonts w:ascii="Arial" w:hAnsi="Arial" w:cs="Arial"/>
-                <w:sz w:val="22"/>
-                <w:szCs w:val="22"/>
-                <w:lang w:val="es-AR"/>
-              </w:rPr>
-              <w:t>Docente</w:t>
-            </w:r>
-            <w:r>
-              <w:rPr>
-                <w:rFonts w:ascii="Arial" w:hAnsi="Arial" w:cs="Arial"/>
-                <w:sz w:val="22"/>
-                <w:szCs w:val="22"/>
-                <w:lang w:val="es-AR"/>
-              </w:rPr>
-              <w:t>. CU-GD-003-imagen001</w:t>
+              <w:t>El sistema muestra la pantalla .xxx</w:t>
             </w:r>
           </w:p>
         </w:tc>
@@ -5724,7 +5681,52 @@
                 <w:szCs w:val="22"/>
                 <w:lang w:val="es-AR"/>
               </w:rPr>
-              <w:t>2- El actor busca el usuario en el buscador</w:t>
+              <w:t>1- El actor selecciona la opción</w:t>
+            </w:r>
+            <w:r>
+              <w:rPr>
+                <w:rFonts w:ascii="Arial" w:hAnsi="Arial" w:cs="Arial"/>
+                <w:sz w:val="22"/>
+                <w:szCs w:val="22"/>
+                <w:lang w:val="es-AR"/>
+              </w:rPr>
+              <w:t xml:space="preserve"> </w:t>
+            </w:r>
+            <w:r>
+              <w:rPr>
+                <w:rFonts w:ascii="Arial" w:hAnsi="Arial" w:cs="Arial"/>
+                <w:sz w:val="22"/>
+                <w:szCs w:val="22"/>
+                <w:lang w:val="es-AR"/>
+              </w:rPr>
+              <w:t>Docente</w:t>
+            </w:r>
+            <w:r>
+              <w:rPr>
+                <w:rFonts w:ascii="Arial" w:hAnsi="Arial" w:cs="Arial"/>
+                <w:sz w:val="22"/>
+                <w:szCs w:val="22"/>
+                <w:lang w:val="es-AR"/>
+              </w:rPr>
+              <w:t>.</w:t>
+            </w:r>
+            <w:r>
+              <w:rPr>
+                <w:rFonts w:ascii="Arial" w:hAnsi="Arial" w:cs="Arial"/>
+                <w:sz w:val="22"/>
+                <w:szCs w:val="22"/>
+                <w:lang w:val="es-AR"/>
+              </w:rPr>
+              <w:t xml:space="preserve">y el sist muestra </w:t>
+            </w:r>
+            <w:r>
+              <w:rPr>
+                <w:rFonts w:ascii="Arial" w:hAnsi="Arial" w:cs="Arial"/>
+                <w:sz w:val="22"/>
+                <w:szCs w:val="22"/>
+                <w:lang w:val="es-AR"/>
+              </w:rPr>
+              <w:t xml:space="preserve"> CU-GD-003-imagen001</w:t>
             </w:r>
           </w:p>
         </w:tc>
@@ -5754,7 +5756,16 @@
                 <w:szCs w:val="22"/>
                 <w:lang w:val="es-AR"/>
               </w:rPr>
-              <w:t>3- El Actor selecciona el usuario</w:t>
+              <w:t>2- El acto</w:t>
+            </w:r>
+            <w:r>
+              <w:rPr>
+                <w:rFonts w:ascii="Arial" w:hAnsi="Arial" w:cs="Arial"/>
+                <w:sz w:val="22"/>
+                <w:szCs w:val="22"/>
+                <w:lang w:val="es-AR"/>
+              </w:rPr>
+              <w:t>r ingresa los datos de búsqueda</w:t>
             </w:r>
           </w:p>
         </w:tc>
@@ -5784,7 +5795,7 @@
                 <w:szCs w:val="22"/>
                 <w:lang w:val="es-AR"/>
               </w:rPr>
-              <w:t>4- El sistema muestra los datos del usuario CU-GD-003-CAMPOS</w:t>
+              <w:t>3. El sistema realiza la búsqueda y muestra la lista de usuarios…</w:t>
             </w:r>
           </w:p>
         </w:tc>
@@ -5797,25 +5808,24 @@
           <w:tcPr>
             <w:tcW w:w="9221" w:type="dxa"/>
             <w:gridSpan w:val="2"/>
-            <w:vAlign w:val="center"/>
-          </w:tcPr>
-          <w:p>
-            <w:pPr>
-              <w:rPr>
-                <w:rFonts w:ascii="Arial" w:hAnsi="Arial" w:cs="Arial"/>
-                <w:sz w:val="22"/>
-                <w:szCs w:val="22"/>
-                <w:lang w:val="es-AR"/>
-              </w:rPr>
-            </w:pPr>
-            <w:r>
-              <w:rPr>
-                <w:rFonts w:ascii="Arial" w:hAnsi="Arial" w:cs="Arial"/>
-                <w:sz w:val="22"/>
-                <w:szCs w:val="22"/>
-                <w:lang w:val="es-AR"/>
-              </w:rPr>
-              <w:t>5- El actor se posiciona en el campo que desea editar</w:t>
+          </w:tcPr>
+          <w:p>
+            <w:pPr>
+              <w:rPr>
+                <w:rFonts w:ascii="Arial" w:hAnsi="Arial" w:cs="Arial"/>
+                <w:sz w:val="22"/>
+                <w:szCs w:val="22"/>
+                <w:lang w:val="es-AR"/>
+              </w:rPr>
+            </w:pPr>
+            <w:r>
+              <w:rPr>
+                <w:rFonts w:ascii="Arial" w:hAnsi="Arial" w:cs="Arial"/>
+                <w:sz w:val="22"/>
+                <w:szCs w:val="22"/>
+                <w:lang w:val="es-AR"/>
+              </w:rPr>
+              <w:t>3- El Actor selecciona el usuario</w:t>
             </w:r>
           </w:p>
         </w:tc>
@@ -5845,7 +5855,7 @@
                 <w:szCs w:val="22"/>
                 <w:lang w:val="es-AR"/>
               </w:rPr>
-              <w:t xml:space="preserve">6- El sistema permite editar el campo </w:t>
+              <w:t>4- El sistema muestra los datos del usuario CU-GD-003-CAMPOS</w:t>
             </w:r>
           </w:p>
         </w:tc>
@@ -5858,24 +5868,52 @@
           <w:tcPr>
             <w:tcW w:w="9221" w:type="dxa"/>
             <w:gridSpan w:val="2"/>
-          </w:tcPr>
-          <w:p>
-            <w:pPr>
-              <w:rPr>
-                <w:rFonts w:ascii="Arial" w:hAnsi="Arial" w:cs="Arial"/>
-                <w:sz w:val="22"/>
-                <w:szCs w:val="22"/>
-                <w:lang w:val="es-AR"/>
-              </w:rPr>
-            </w:pPr>
-            <w:r>
-              <w:rPr>
-                <w:rFonts w:ascii="Arial" w:hAnsi="Arial" w:cs="Arial"/>
-                <w:sz w:val="22"/>
-                <w:szCs w:val="22"/>
-                <w:lang w:val="es-AR"/>
-              </w:rPr>
-              <w:t>7- El sistema pre visualiza el usuario docente con los datos cargados</w:t>
+            <w:vAlign w:val="center"/>
+          </w:tcPr>
+          <w:p>
+            <w:pPr>
+              <w:rPr>
+                <w:rFonts w:ascii="Arial" w:hAnsi="Arial" w:cs="Arial"/>
+                <w:sz w:val="22"/>
+                <w:szCs w:val="22"/>
+                <w:lang w:val="es-AR"/>
+              </w:rPr>
+            </w:pPr>
+            <w:r>
+              <w:rPr>
+                <w:rFonts w:ascii="Arial" w:hAnsi="Arial" w:cs="Arial"/>
+                <w:sz w:val="22"/>
+                <w:szCs w:val="22"/>
+                <w:lang w:val="es-AR"/>
+              </w:rPr>
+              <w:t xml:space="preserve">5- El actor </w:t>
+            </w:r>
+            <w:r>
+              <w:rPr>
+                <w:rFonts w:ascii="Arial" w:hAnsi="Arial" w:cs="Arial"/>
+                <w:sz w:val="22"/>
+                <w:szCs w:val="22"/>
+                <w:lang w:val="es-AR"/>
+              </w:rPr>
+              <w:t>ed</w:t>
+            </w:r>
+            <w:r>
+              <w:rPr>
+                <w:rFonts w:ascii="Arial" w:hAnsi="Arial" w:cs="Arial"/>
+                <w:sz w:val="22"/>
+                <w:szCs w:val="22"/>
+                <w:lang w:val="es-AR"/>
+              </w:rPr>
+              <w:t>ita</w:t>
+            </w:r>
+            <w:r>
+              <w:rPr>
+                <w:rFonts w:ascii="Arial" w:hAnsi="Arial" w:cs="Arial"/>
+                <w:sz w:val="22"/>
+                <w:szCs w:val="22"/>
+                <w:lang w:val="es-AR"/>
+              </w:rPr>
+              <w:t xml:space="preserve"> los datos</w:t>
             </w:r>
           </w:p>
         </w:tc>
@@ -5893,19 +5931,99 @@
             <w:pPr>
               <w:rPr>
                 <w:rFonts w:ascii="Arial" w:hAnsi="Arial" w:cs="Arial"/>
-                <w:sz w:val="22"/>
-                <w:szCs w:val="22"/>
-                <w:lang w:val="es-AR"/>
-              </w:rPr>
-            </w:pPr>
-            <w:r>
-              <w:rPr>
-                <w:rFonts w:ascii="Arial" w:hAnsi="Arial" w:cs="Arial"/>
-                <w:sz w:val="22"/>
-                <w:szCs w:val="22"/>
-                <w:lang w:val="es-AR"/>
-              </w:rPr>
-              <w:t>8- El actor presiona un botón Guardar</w:t>
+                <w:strike/>
+                <w:sz w:val="22"/>
+                <w:szCs w:val="22"/>
+                <w:lang w:val="es-AR"/>
+              </w:rPr>
+            </w:pPr>
+            <w:r>
+              <w:rPr>
+                <w:rFonts w:ascii="Arial" w:hAnsi="Arial" w:cs="Arial"/>
+                <w:strike/>
+                <w:sz w:val="22"/>
+                <w:szCs w:val="22"/>
+                <w:lang w:val="es-AR"/>
+              </w:rPr>
+              <w:t xml:space="preserve">6- El sistema permite editar el campo </w:t>
+            </w:r>
+          </w:p>
+        </w:tc>
+      </w:tr>
+      <w:tr>
+        <w:trPr>
+          <w:cantSplit/>
+        </w:trPr>
+        <w:tc>
+          <w:tcPr>
+            <w:tcW w:w="9221" w:type="dxa"/>
+            <w:gridSpan w:val="2"/>
+          </w:tcPr>
+          <w:p>
+            <w:pPr>
+              <w:rPr>
+                <w:rFonts w:ascii="Arial" w:hAnsi="Arial" w:cs="Arial"/>
+                <w:sz w:val="22"/>
+                <w:szCs w:val="22"/>
+                <w:lang w:val="es-AR"/>
+              </w:rPr>
+            </w:pPr>
+            <w:r>
+              <w:rPr>
+                <w:rFonts w:ascii="Arial" w:hAnsi="Arial" w:cs="Arial"/>
+                <w:sz w:val="22"/>
+                <w:szCs w:val="22"/>
+                <w:lang w:val="es-AR"/>
+              </w:rPr>
+              <w:t xml:space="preserve">7- El sistema muestra </w:t>
+            </w:r>
+            <w:r>
+              <w:rPr>
+                <w:rFonts w:ascii="Arial" w:hAnsi="Arial" w:cs="Arial"/>
+                <w:sz w:val="22"/>
+                <w:szCs w:val="22"/>
+                <w:lang w:val="es-AR"/>
+              </w:rPr>
+              <w:t>el usuario docente con los datos cargados</w:t>
+            </w:r>
+          </w:p>
+        </w:tc>
+      </w:tr>
+      <w:tr>
+        <w:trPr>
+          <w:cantSplit/>
+        </w:trPr>
+        <w:tc>
+          <w:tcPr>
+            <w:tcW w:w="9221" w:type="dxa"/>
+            <w:gridSpan w:val="2"/>
+          </w:tcPr>
+          <w:p>
+            <w:pPr>
+              <w:rPr>
+                <w:rFonts w:ascii="Arial" w:hAnsi="Arial" w:cs="Arial"/>
+                <w:sz w:val="22"/>
+                <w:szCs w:val="22"/>
+                <w:lang w:val="es-AR"/>
+              </w:rPr>
+            </w:pPr>
+            <w:r>
+              <w:rPr>
+                <w:rFonts w:ascii="Arial" w:hAnsi="Arial" w:cs="Arial"/>
+                <w:sz w:val="22"/>
+                <w:szCs w:val="22"/>
+                <w:lang w:val="es-AR"/>
+              </w:rPr>
+              <w:t xml:space="preserve">8- El actor selecciona </w:t>
+            </w:r>
+            <w:r>
+              <w:rPr>
+                <w:rFonts w:ascii="Arial" w:hAnsi="Arial" w:cs="Arial"/>
+                <w:sz w:val="22"/>
+                <w:szCs w:val="22"/>
+                <w:lang w:val="es-AR"/>
+              </w:rPr>
+              <w:t>Guardar</w:t>
             </w:r>
           </w:p>
         </w:tc>
@@ -6037,34 +6155,7 @@
                 <w:szCs w:val="22"/>
                 <w:lang w:val="es-AR"/>
               </w:rPr>
-              <w:t>4</w:t>
-            </w:r>
-            <w:r>
-              <w:rPr>
-                <w:rFonts w:ascii="Arial" w:hAnsi="Arial" w:cs="Arial"/>
-                <w:sz w:val="22"/>
-                <w:szCs w:val="22"/>
-                <w:lang w:val="es-AR"/>
-              </w:rPr>
-              <w:t>.1- CU-GD-00</w:t>
-            </w:r>
-            <w:r>
-              <w:rPr>
-                <w:rFonts w:ascii="Arial" w:hAnsi="Arial" w:cs="Arial"/>
-                <w:sz w:val="22"/>
-                <w:szCs w:val="22"/>
-                <w:lang w:val="es-AR"/>
-              </w:rPr>
-              <w:t>7</w:t>
-            </w:r>
-            <w:r>
-              <w:rPr>
-                <w:rFonts w:ascii="Arial" w:hAnsi="Arial" w:cs="Arial"/>
-                <w:sz w:val="22"/>
-                <w:szCs w:val="22"/>
-                <w:lang w:val="es-AR"/>
-              </w:rPr>
-              <w:t>-Cargar_CV</w:t>
+              <w:t>4.1- CU-GD-007-Cargar_CV</w:t>
             </w:r>
           </w:p>
         </w:tc>
@@ -6260,7 +6351,19 @@
                 <w:lang w:val="es-AR"/>
               </w:rPr>
               <w:lastRenderedPageBreak/>
-              <w:t>CU-GD-003-imagen001</w:t>
+              <w:t>CU-GD-003-imagen</w:t>
+            </w:r>
+            <w:bookmarkStart w:id="0" w:name="_GoBack"/>
+            <w:bookmarkEnd w:id="0"/>
+            <w:r>
+              <w:rPr>
+                <w:rFonts w:ascii="Arial" w:hAnsi="Arial" w:cs="Arial"/>
+                <w:iCs/>
+                <w:sz w:val="22"/>
+                <w:szCs w:val="22"/>
+                <w:lang w:val="es-AR"/>
+              </w:rPr>
+              <w:t>001</w:t>
             </w:r>
           </w:p>
           <w:p>
@@ -6283,8 +6386,8 @@
                 <w:lang w:val="es-AR"/>
               </w:rPr>
               <w:pict>
-                <v:shape id="_x0000_i1029" type="#_x0000_t75" style="width:450.25pt;height:217.05pt">
-                  <v:imagedata r:id="rId22" o:title=""/>
+                <v:shape id="_x0000_i1029" type="#_x0000_t75" style="width:450pt;height:216.75pt">
+                  <v:imagedata r:id="rId23" o:title=""/>
                 </v:shape>
               </w:pict>
             </w:r>
@@ -7791,16 +7894,7 @@
                 <w:szCs w:val="22"/>
                 <w:lang w:val="es-AR"/>
               </w:rPr>
-              <w:t xml:space="preserve">El sistema muestra un buscador con la lista de </w:t>
-            </w:r>
-            <w:r>
-              <w:rPr>
-                <w:rFonts w:ascii="Arial" w:hAnsi="Arial" w:cs="Arial"/>
-                <w:sz w:val="22"/>
-                <w:szCs w:val="22"/>
-                <w:lang w:val="es-AR"/>
-              </w:rPr>
-              <w:t>docentes</w:t>
+              <w:t>El sistema muestra un buscador con la lista de docentes</w:t>
             </w:r>
           </w:p>
         </w:tc>
@@ -8480,33 +8574,7 @@
                 <w:szCs w:val="22"/>
                 <w:lang w:val="es-AR"/>
               </w:rPr>
-              <w:t>CU-GD</w:t>
-            </w:r>
-            <w:r>
-              <w:rPr>
-                <w:rFonts w:ascii="Arial" w:hAnsi="Arial" w:cs="Arial"/>
-                <w:b/>
-                <w:bCs/>
-                <w:i w:val="0"/>
-                <w:iCs/>
-                <w:sz w:val="22"/>
-                <w:szCs w:val="22"/>
-                <w:lang w:val="es-AR"/>
-              </w:rPr>
-              <w:t xml:space="preserve">-005-Ingreso del </w:t>
-            </w:r>
-            <w:r>
-              <w:rPr>
-                <w:rFonts w:ascii="Arial" w:hAnsi="Arial" w:cs="Arial"/>
-                <w:b/>
-                <w:bCs/>
-                <w:i w:val="0"/>
-                <w:iCs/>
-                <w:sz w:val="22"/>
-                <w:szCs w:val="22"/>
-                <w:lang w:val="es-AR"/>
-              </w:rPr>
-              <w:t>Docente</w:t>
+              <w:t>CU-GD-005-Ingreso del Docente</w:t>
             </w:r>
           </w:p>
         </w:tc>
@@ -8561,25 +8629,7 @@
                 <w:szCs w:val="22"/>
                 <w:lang w:val="es-AR"/>
               </w:rPr>
-              <w:t xml:space="preserve">Interacción entre el sistema y el </w:t>
-            </w:r>
-            <w:r>
-              <w:rPr>
-                <w:rFonts w:ascii="Arial" w:hAnsi="Arial" w:cs="Arial"/>
-                <w:sz w:val="22"/>
-                <w:szCs w:val="22"/>
-                <w:lang w:val="es-AR"/>
-              </w:rPr>
-              <w:t>Docente</w:t>
-            </w:r>
-            <w:r>
-              <w:rPr>
-                <w:rFonts w:ascii="Arial" w:hAnsi="Arial" w:cs="Arial"/>
-                <w:sz w:val="22"/>
-                <w:szCs w:val="22"/>
-                <w:lang w:val="es-AR"/>
-              </w:rPr>
-              <w:t xml:space="preserve"> para realizar el ingreso a la aplicación</w:t>
+              <w:t>Interacción entre el sistema y el Docente para realizar el ingreso a la aplicación</w:t>
             </w:r>
           </w:p>
         </w:tc>
@@ -8694,25 +8744,7 @@
                 <w:szCs w:val="22"/>
                 <w:lang w:val="es-AR"/>
               </w:rPr>
-              <w:t xml:space="preserve">Ya debe existir el perfil </w:t>
-            </w:r>
-            <w:r>
-              <w:rPr>
-                <w:rFonts w:ascii="Arial" w:hAnsi="Arial" w:cs="Arial"/>
-                <w:sz w:val="22"/>
-                <w:szCs w:val="22"/>
-                <w:lang w:val="es-AR"/>
-              </w:rPr>
-              <w:t>Docente</w:t>
-            </w:r>
-            <w:r>
-              <w:rPr>
-                <w:rFonts w:ascii="Arial" w:hAnsi="Arial" w:cs="Arial"/>
-                <w:sz w:val="22"/>
-                <w:szCs w:val="22"/>
-                <w:lang w:val="es-AR"/>
-              </w:rPr>
-              <w:t xml:space="preserve"> </w:t>
+              <w:t xml:space="preserve">Ya debe existir el perfil Docente </w:t>
             </w:r>
           </w:p>
           <w:p>
@@ -8740,16 +8772,7 @@
                 <w:szCs w:val="22"/>
                 <w:lang w:val="es-AR"/>
               </w:rPr>
-              <w:t xml:space="preserve">Debe existir un usuario asociado el perfil </w:t>
-            </w:r>
-            <w:r>
-              <w:rPr>
-                <w:rFonts w:ascii="Arial" w:hAnsi="Arial" w:cs="Arial"/>
-                <w:sz w:val="22"/>
-                <w:szCs w:val="22"/>
-                <w:lang w:val="es-AR"/>
-              </w:rPr>
-              <w:t>Docente</w:t>
+              <w:t>Debe existir un usuario asociado el perfil Docente</w:t>
             </w:r>
           </w:p>
         </w:tc>
@@ -9092,25 +9115,7 @@
                 <w:szCs w:val="22"/>
                 <w:lang w:val="es-AR"/>
               </w:rPr>
-              <w:t xml:space="preserve">El sistema realiza la validación </w:t>
-            </w:r>
-            <w:r>
-              <w:rPr>
-                <w:rFonts w:ascii="Arial" w:hAnsi="Arial" w:cs="Arial"/>
-                <w:sz w:val="22"/>
-                <w:szCs w:val="22"/>
-                <w:lang w:val="es-AR"/>
-              </w:rPr>
-              <w:t>CU-GD</w:t>
-            </w:r>
-            <w:r>
-              <w:rPr>
-                <w:rFonts w:ascii="Arial" w:hAnsi="Arial" w:cs="Arial"/>
-                <w:sz w:val="22"/>
-                <w:szCs w:val="22"/>
-                <w:lang w:val="es-AR"/>
-              </w:rPr>
-              <w:t>-005-validacion01</w:t>
+              <w:t>El sistema realiza la validación CU-GD-005-validacion01</w:t>
             </w:r>
           </w:p>
         </w:tc>
@@ -9469,17 +9474,7 @@
                 <w:szCs w:val="22"/>
                 <w:lang w:val="es-AR"/>
               </w:rPr>
-              <w:t>CU-GD</w:t>
-            </w:r>
-            <w:r>
-              <w:rPr>
-                <w:rFonts w:ascii="Arial" w:hAnsi="Arial" w:cs="Arial"/>
-                <w:iCs/>
-                <w:sz w:val="22"/>
-                <w:szCs w:val="22"/>
-                <w:lang w:val="es-AR"/>
-              </w:rPr>
-              <w:t>-005-validacion01: El sistema valida que el usuario y contraseña correspondan a un usuario creado</w:t>
+              <w:t>CU-GD-005-validacion01: El sistema valida que el usuario y contraseña correspondan a un usuario creado</w:t>
             </w:r>
           </w:p>
         </w:tc>
@@ -9662,33 +9657,7 @@
                 <w:szCs w:val="22"/>
                 <w:lang w:val="es-AR"/>
               </w:rPr>
-              <w:t>CU-GD</w:t>
-            </w:r>
-            <w:r>
-              <w:rPr>
-                <w:rFonts w:ascii="Arial" w:hAnsi="Arial" w:cs="Arial"/>
-                <w:b/>
-                <w:bCs/>
-                <w:i w:val="0"/>
-                <w:iCs/>
-                <w:sz w:val="22"/>
-                <w:szCs w:val="22"/>
-                <w:lang w:val="es-AR"/>
-              </w:rPr>
-              <w:t xml:space="preserve">-006-Datos personales del </w:t>
-            </w:r>
-            <w:r>
-              <w:rPr>
-                <w:rFonts w:ascii="Arial" w:hAnsi="Arial" w:cs="Arial"/>
-                <w:b/>
-                <w:bCs/>
-                <w:i w:val="0"/>
-                <w:iCs/>
-                <w:sz w:val="22"/>
-                <w:szCs w:val="22"/>
-                <w:lang w:val="es-AR"/>
-              </w:rPr>
-              <w:t>Docente</w:t>
+              <w:t>CU-GD-006-Datos personales del Docente</w:t>
             </w:r>
           </w:p>
         </w:tc>
@@ -9743,25 +9712,7 @@
                 <w:szCs w:val="22"/>
                 <w:lang w:val="es-AR"/>
               </w:rPr>
-              <w:t xml:space="preserve">Cambiar los datos personales desde el usuario </w:t>
-            </w:r>
-            <w:r>
-              <w:rPr>
-                <w:rFonts w:ascii="Arial" w:hAnsi="Arial" w:cs="Arial"/>
-                <w:sz w:val="22"/>
-                <w:szCs w:val="22"/>
-                <w:lang w:val="es-AR"/>
-              </w:rPr>
-              <w:t>docente</w:t>
-            </w:r>
-            <w:r>
-              <w:rPr>
-                <w:rFonts w:ascii="Arial" w:hAnsi="Arial" w:cs="Arial"/>
-                <w:sz w:val="22"/>
-                <w:szCs w:val="22"/>
-                <w:lang w:val="es-AR"/>
-              </w:rPr>
-              <w:t xml:space="preserve"> </w:t>
+              <w:t xml:space="preserve">Cambiar los datos personales desde el usuario docente </w:t>
             </w:r>
           </w:p>
         </w:tc>
@@ -9876,25 +9827,7 @@
                 <w:szCs w:val="22"/>
                 <w:lang w:val="es-AR"/>
               </w:rPr>
-              <w:t xml:space="preserve">Ya debe existir el perfil </w:t>
-            </w:r>
-            <w:r>
-              <w:rPr>
-                <w:rFonts w:ascii="Arial" w:hAnsi="Arial" w:cs="Arial"/>
-                <w:sz w:val="22"/>
-                <w:szCs w:val="22"/>
-                <w:lang w:val="es-AR"/>
-              </w:rPr>
-              <w:t>docente</w:t>
-            </w:r>
-            <w:r>
-              <w:rPr>
-                <w:rFonts w:ascii="Arial" w:hAnsi="Arial" w:cs="Arial"/>
-                <w:sz w:val="22"/>
-                <w:szCs w:val="22"/>
-                <w:lang w:val="es-AR"/>
-              </w:rPr>
-              <w:t xml:space="preserve"> y estar asociado a un usuario</w:t>
+              <w:t>Ya debe existir el perfil docente y estar asociado a un usuario</w:t>
             </w:r>
           </w:p>
           <w:p>
@@ -9922,25 +9855,7 @@
                 <w:szCs w:val="22"/>
                 <w:lang w:val="es-AR"/>
               </w:rPr>
-              <w:t>El usuario debe estar logueado (</w:t>
-            </w:r>
-            <w:r>
-              <w:rPr>
-                <w:rFonts w:ascii="Arial" w:hAnsi="Arial" w:cs="Arial"/>
-                <w:sz w:val="22"/>
-                <w:szCs w:val="22"/>
-                <w:lang w:val="es-AR"/>
-              </w:rPr>
-              <w:t>CU-GD</w:t>
-            </w:r>
-            <w:r>
-              <w:rPr>
-                <w:rFonts w:ascii="Arial" w:hAnsi="Arial" w:cs="Arial"/>
-                <w:sz w:val="22"/>
-                <w:szCs w:val="22"/>
-                <w:lang w:val="es-AR"/>
-              </w:rPr>
-              <w:t>-005)</w:t>
+              <w:t>El usuario debe estar logueado (CU-GD-005)</w:t>
             </w:r>
           </w:p>
         </w:tc>
@@ -10002,27 +9917,7 @@
                 <w:szCs w:val="22"/>
                 <w:lang w:val="es-AR"/>
               </w:rPr>
-              <w:t xml:space="preserve">Los datos del </w:t>
-            </w:r>
-            <w:r>
-              <w:rPr>
-                <w:rFonts w:ascii="Arial" w:hAnsi="Arial" w:cs="Arial"/>
-                <w:i/>
-                <w:sz w:val="22"/>
-                <w:szCs w:val="22"/>
-                <w:lang w:val="es-AR"/>
-              </w:rPr>
-              <w:t>docente</w:t>
-            </w:r>
-            <w:r>
-              <w:rPr>
-                <w:rFonts w:ascii="Arial" w:hAnsi="Arial" w:cs="Arial"/>
-                <w:i/>
-                <w:sz w:val="22"/>
-                <w:szCs w:val="22"/>
-                <w:lang w:val="es-AR"/>
-              </w:rPr>
-              <w:t xml:space="preserve"> deben quedar persistidos</w:t>
+              <w:t>Los datos del docente deben quedar persistidos</w:t>
             </w:r>
           </w:p>
         </w:tc>
@@ -10687,16 +10582,7 @@
                 <w:szCs w:val="22"/>
                 <w:lang w:val="es-AR" w:eastAsia="en-US"/>
               </w:rPr>
-              <w:t xml:space="preserve">El sistema emite un mensaje de Confirmación. </w:t>
-            </w:r>
-            <w:r>
-              <w:rPr>
-                <w:rFonts w:ascii="Arial" w:hAnsi="Arial" w:cs="Arial"/>
-                <w:sz w:val="22"/>
-                <w:szCs w:val="22"/>
-                <w:lang w:val="es-AR" w:eastAsia="en-US"/>
-              </w:rPr>
-              <w:t>CU-GD-006-mensaje002</w:t>
+              <w:t>El sistema emite un mensaje de Confirmación. CU-GD-006-mensaje002</w:t>
             </w:r>
           </w:p>
           <w:p>
@@ -10999,16 +10885,7 @@
                 <w:szCs w:val="22"/>
                 <w:lang w:val="es-AR"/>
               </w:rPr>
-              <w:t>CU-GD-006-mensaje002</w:t>
-            </w:r>
-            <w:r>
-              <w:rPr>
-                <w:rFonts w:ascii="Arial" w:hAnsi="Arial" w:cs="Arial"/>
-                <w:sz w:val="22"/>
-                <w:szCs w:val="22"/>
-                <w:lang w:val="es-AR"/>
-              </w:rPr>
-              <w:t>: ¿Esta seguro que desea volver? Si vuelve se perderán los cambios</w:t>
+              <w:t>CU-GD-006-mensaje002: ¿Esta seguro que desea volver? Si vuelve se perderán los cambios</w:t>
             </w:r>
           </w:p>
         </w:tc>
@@ -11141,46 +11018,7 @@
                 <w:szCs w:val="22"/>
                 <w:lang w:val="es-AR"/>
               </w:rPr>
-              <w:t>CU-GD-00</w:t>
-            </w:r>
-            <w:r>
-              <w:rPr>
-                <w:rFonts w:ascii="Arial" w:hAnsi="Arial" w:cs="Arial"/>
-                <w:b/>
-                <w:bCs/>
-                <w:i w:val="0"/>
-                <w:iCs/>
-                <w:sz w:val="22"/>
-                <w:szCs w:val="22"/>
-                <w:lang w:val="es-AR"/>
-              </w:rPr>
-              <w:t>7</w:t>
-            </w:r>
-            <w:r>
-              <w:rPr>
-                <w:rFonts w:ascii="Arial" w:hAnsi="Arial" w:cs="Arial"/>
-                <w:b/>
-                <w:bCs/>
-                <w:i w:val="0"/>
-                <w:iCs/>
-                <w:sz w:val="22"/>
-                <w:szCs w:val="22"/>
-                <w:lang w:val="es-AR"/>
-              </w:rPr>
-              <w:t>-</w:t>
-            </w:r>
-            <w:r>
-              <w:rPr>
-                <w:rFonts w:ascii="Arial" w:hAnsi="Arial" w:cs="Arial"/>
-                <w:b/>
-                <w:bCs/>
-                <w:i w:val="0"/>
-                <w:iCs/>
-                <w:sz w:val="22"/>
-                <w:szCs w:val="22"/>
-                <w:lang w:val="es-AR"/>
-              </w:rPr>
-              <w:t>Cargar CV</w:t>
+              <w:t>CU-GD-007-Cargar CV</w:t>
             </w:r>
           </w:p>
         </w:tc>
@@ -11612,16 +11450,7 @@
                 <w:szCs w:val="22"/>
                 <w:lang w:val="es-AR"/>
               </w:rPr>
-              <w:t>El actor selecciona la opción de cargar CV</w:t>
-            </w:r>
-            <w:r>
-              <w:rPr>
-                <w:rFonts w:ascii="Arial" w:hAnsi="Arial" w:cs="Arial"/>
-                <w:sz w:val="22"/>
-                <w:szCs w:val="22"/>
-                <w:lang w:val="es-AR"/>
-              </w:rPr>
-              <w:t xml:space="preserve"> </w:t>
+              <w:t xml:space="preserve">El actor selecciona la opción de cargar CV </w:t>
             </w:r>
           </w:p>
         </w:tc>
@@ -11700,16 +11529,7 @@
                 <w:szCs w:val="22"/>
                 <w:lang w:val="es-AR" w:eastAsia="es-AR"/>
               </w:rPr>
-              <w:t xml:space="preserve">El actor </w:t>
-            </w:r>
-            <w:r>
-              <w:rPr>
-                <w:rFonts w:ascii="Arial" w:hAnsi="Arial" w:cs="Arial"/>
-                <w:sz w:val="22"/>
-                <w:szCs w:val="22"/>
-                <w:lang w:val="es-AR" w:eastAsia="es-AR"/>
-              </w:rPr>
-              <w:t>selecciona un archivo guardado en su PC</w:t>
+              <w:t>El actor selecciona un archivo guardado en su PC</w:t>
             </w:r>
           </w:p>
         </w:tc>
@@ -11779,16 +11599,7 @@
                 <w:szCs w:val="22"/>
                 <w:lang w:val="es-AR"/>
               </w:rPr>
-              <w:t xml:space="preserve">El </w:t>
-            </w:r>
-            <w:r>
-              <w:rPr>
-                <w:rFonts w:ascii="Arial" w:hAnsi="Arial" w:cs="Arial"/>
-                <w:sz w:val="22"/>
-                <w:szCs w:val="22"/>
-                <w:lang w:val="es-AR"/>
-              </w:rPr>
-              <w:t>archivo se carga en el sistema</w:t>
+              <w:t>El archivo se carga en el sistema</w:t>
             </w:r>
           </w:p>
         </w:tc>
@@ -11823,16 +11634,7 @@
                 <w:szCs w:val="22"/>
                 <w:lang w:val="es-AR"/>
               </w:rPr>
-              <w:t xml:space="preserve">El sistema muestra </w:t>
-            </w:r>
-            <w:r>
-              <w:rPr>
-                <w:rFonts w:ascii="Arial" w:hAnsi="Arial" w:cs="Arial"/>
-                <w:sz w:val="22"/>
-                <w:szCs w:val="22"/>
-                <w:lang w:val="es-AR"/>
-              </w:rPr>
-              <w:t>una pre visualización de lo que contiene el archivo</w:t>
+              <w:t>El sistema muestra una pre visualización de lo que contiene el archivo</w:t>
             </w:r>
           </w:p>
         </w:tc>
@@ -11906,25 +11708,7 @@
                 <w:szCs w:val="22"/>
                 <w:lang w:val="es-AR" w:eastAsia="en-US"/>
               </w:rPr>
-              <w:t xml:space="preserve">El actor </w:t>
-            </w:r>
-            <w:r>
-              <w:rPr>
-                <w:rFonts w:ascii="Arial" w:hAnsi="Arial" w:cs="Arial"/>
-                <w:sz w:val="22"/>
-                <w:szCs w:val="22"/>
-                <w:lang w:val="es-AR" w:eastAsia="en-US"/>
-              </w:rPr>
-              <w:t>selecciona la opción Descartar</w:t>
-            </w:r>
-            <w:r>
-              <w:rPr>
-                <w:rFonts w:ascii="Arial" w:hAnsi="Arial" w:cs="Arial"/>
-                <w:sz w:val="22"/>
-                <w:szCs w:val="22"/>
-                <w:lang w:val="es-AR" w:eastAsia="en-US"/>
-              </w:rPr>
-              <w:t>.</w:t>
+              <w:t>El actor selecciona la opción Descartar.</w:t>
             </w:r>
           </w:p>
           <w:p>
@@ -11968,16 +11752,7 @@
                 <w:szCs w:val="22"/>
                 <w:lang w:val="es-AR"/>
               </w:rPr>
-              <w:t xml:space="preserve">4.3 </w:t>
-            </w:r>
-            <w:r>
-              <w:rPr>
-                <w:rFonts w:ascii="Arial" w:hAnsi="Arial" w:cs="Arial"/>
-                <w:sz w:val="22"/>
-                <w:szCs w:val="22"/>
-                <w:lang w:val="es-AR"/>
-              </w:rPr>
-              <w:t>Fin del caso de uso</w:t>
+              <w:t>4.3 Fin del caso de uso</w:t>
             </w:r>
           </w:p>
         </w:tc>
@@ -12207,8 +11982,8 @@
       </w:pPr>
     </w:p>
     <w:sectPr>
-      <w:headerReference w:type="default" r:id="rId23"/>
-      <w:footerReference w:type="default" r:id="rId24"/>
+      <w:headerReference w:type="default" r:id="rId24"/>
+      <w:footerReference w:type="default" r:id="rId25"/>
       <w:pgSz w:w="11907" w:h="16840" w:code="9"/>
       <w:pgMar w:top="1134" w:right="1134" w:bottom="1134" w:left="1134" w:header="993" w:footer="680" w:gutter="0"/>
       <w:pgNumType w:start="1"/>
@@ -12279,7 +12054,7 @@
         <w:noProof/>
         <w:lang w:val="es-AR"/>
       </w:rPr>
-      <w:t>1</w:t>
+      <w:t>13</w:t>
     </w:r>
     <w:r>
       <w:rPr>
@@ -12497,7 +12272,7 @@
                 <v:path o:extrusionok="f" gradientshapeok="t" o:connecttype="rect"/>
                 <o:lock v:ext="edit" aspectratio="t"/>
               </v:shapetype>
-              <v:shape id="image03.jpg" o:spid="_x0000_i1030" type="#_x0000_t75" style="width:84.9pt;height:73.05pt;visibility:visible;mso-wrap-style:square">
+              <v:shape id="image03.jpg" o:spid="_x0000_i1030" type="#_x0000_t75" style="width:84.75pt;height:72.75pt;visibility:visible;mso-wrap-style:square">
                 <v:imagedata r:id="rId1" o:title=""/>
               </v:shape>
             </w:pict>
@@ -12549,7 +12324,7 @@
               <w:lang w:val="es-AR" w:eastAsia="es-AR"/>
             </w:rPr>
             <w:pict>
-              <v:shape id="image01.png" o:spid="_x0000_i1031" type="#_x0000_t75" style="width:77.35pt;height:59.1pt;visibility:visible;mso-wrap-style:square">
+              <v:shape id="image01.png" o:spid="_x0000_i1031" type="#_x0000_t75" style="width:77.25pt;height:59.25pt;visibility:visible;mso-wrap-style:square">
                 <v:imagedata r:id="rId2" o:title=""/>
               </v:shape>
             </w:pict>
@@ -12677,31 +12452,7 @@
               <w:b/>
               <w:lang w:val="es-AR"/>
             </w:rPr>
-            <w:t>12</w:t>
-          </w:r>
-          <w:r>
-            <w:rPr>
-              <w:rFonts w:ascii="Arial" w:eastAsia="Open Sans" w:hAnsi="Arial" w:cs="Arial"/>
-              <w:b/>
-              <w:lang w:val="es-AR"/>
-            </w:rPr>
-            <w:t>/0</w:t>
-          </w:r>
-          <w:r>
-            <w:rPr>
-              <w:rFonts w:ascii="Arial" w:eastAsia="Open Sans" w:hAnsi="Arial" w:cs="Arial"/>
-              <w:b/>
-              <w:lang w:val="es-AR"/>
-            </w:rPr>
-            <w:t>8</w:t>
-          </w:r>
-          <w:r>
-            <w:rPr>
-              <w:rFonts w:ascii="Arial" w:eastAsia="Open Sans" w:hAnsi="Arial" w:cs="Arial"/>
-              <w:b/>
-              <w:lang w:val="es-AR"/>
-            </w:rPr>
-            <w:t>/2016</w:t>
+            <w:t>12/08/2016</w:t>
           </w:r>
         </w:p>
       </w:tc>
@@ -13457,6 +13208,232 @@
     </w:lvl>
   </w:abstractNum>
   <w:abstractNum w:abstractNumId="7" w15:restartNumberingAfterBreak="0">
+    <w:nsid w:val="130F688F"/>
+    <w:multiLevelType w:val="multilevel"/>
+    <w:tmpl w:val="B41419D0"/>
+    <w:lvl w:ilvl="0">
+      <w:start w:val="4"/>
+      <w:numFmt w:val="decimal"/>
+      <w:lvlText w:val="%1"/>
+      <w:lvlJc w:val="left"/>
+      <w:pPr>
+        <w:ind w:left="360" w:hanging="360"/>
+      </w:pPr>
+      <w:rPr>
+        <w:rFonts w:hint="default"/>
+      </w:rPr>
+    </w:lvl>
+    <w:lvl w:ilvl="1">
+      <w:start w:val="1"/>
+      <w:numFmt w:val="decimal"/>
+      <w:lvlText w:val="%1.%2"/>
+      <w:lvlJc w:val="left"/>
+      <w:pPr>
+        <w:ind w:left="360" w:hanging="360"/>
+      </w:pPr>
+      <w:rPr>
+        <w:rFonts w:hint="default"/>
+      </w:rPr>
+    </w:lvl>
+    <w:lvl w:ilvl="2">
+      <w:start w:val="1"/>
+      <w:numFmt w:val="decimal"/>
+      <w:lvlText w:val="%1.%2.%3"/>
+      <w:lvlJc w:val="left"/>
+      <w:pPr>
+        <w:ind w:left="720" w:hanging="720"/>
+      </w:pPr>
+      <w:rPr>
+        <w:rFonts w:hint="default"/>
+      </w:rPr>
+    </w:lvl>
+    <w:lvl w:ilvl="3">
+      <w:start w:val="1"/>
+      <w:numFmt w:val="decimal"/>
+      <w:lvlText w:val="%1.%2.%3.%4"/>
+      <w:lvlJc w:val="left"/>
+      <w:pPr>
+        <w:ind w:left="720" w:hanging="720"/>
+      </w:pPr>
+      <w:rPr>
+        <w:rFonts w:hint="default"/>
+      </w:rPr>
+    </w:lvl>
+    <w:lvl w:ilvl="4">
+      <w:start w:val="1"/>
+      <w:numFmt w:val="decimal"/>
+      <w:lvlText w:val="%1.%2.%3.%4.%5"/>
+      <w:lvlJc w:val="left"/>
+      <w:pPr>
+        <w:ind w:left="1080" w:hanging="1080"/>
+      </w:pPr>
+      <w:rPr>
+        <w:rFonts w:hint="default"/>
+      </w:rPr>
+    </w:lvl>
+    <w:lvl w:ilvl="5">
+      <w:start w:val="1"/>
+      <w:numFmt w:val="decimal"/>
+      <w:lvlText w:val="%1.%2.%3.%4.%5.%6"/>
+      <w:lvlJc w:val="left"/>
+      <w:pPr>
+        <w:ind w:left="1080" w:hanging="1080"/>
+      </w:pPr>
+      <w:rPr>
+        <w:rFonts w:hint="default"/>
+      </w:rPr>
+    </w:lvl>
+    <w:lvl w:ilvl="6">
+      <w:start w:val="1"/>
+      <w:numFmt w:val="decimal"/>
+      <w:lvlText w:val="%1.%2.%3.%4.%5.%6.%7"/>
+      <w:lvlJc w:val="left"/>
+      <w:pPr>
+        <w:ind w:left="1440" w:hanging="1440"/>
+      </w:pPr>
+      <w:rPr>
+        <w:rFonts w:hint="default"/>
+      </w:rPr>
+    </w:lvl>
+    <w:lvl w:ilvl="7">
+      <w:start w:val="1"/>
+      <w:numFmt w:val="decimal"/>
+      <w:lvlText w:val="%1.%2.%3.%4.%5.%6.%7.%8"/>
+      <w:lvlJc w:val="left"/>
+      <w:pPr>
+        <w:ind w:left="1440" w:hanging="1440"/>
+      </w:pPr>
+      <w:rPr>
+        <w:rFonts w:hint="default"/>
+      </w:rPr>
+    </w:lvl>
+    <w:lvl w:ilvl="8">
+      <w:start w:val="1"/>
+      <w:numFmt w:val="decimal"/>
+      <w:lvlText w:val="%1.%2.%3.%4.%5.%6.%7.%8.%9"/>
+      <w:lvlJc w:val="left"/>
+      <w:pPr>
+        <w:ind w:left="1800" w:hanging="1800"/>
+      </w:pPr>
+      <w:rPr>
+        <w:rFonts w:hint="default"/>
+      </w:rPr>
+    </w:lvl>
+  </w:abstractNum>
+  <w:abstractNum w:abstractNumId="8" w15:restartNumberingAfterBreak="0">
+    <w:nsid w:val="13BA7893"/>
+    <w:multiLevelType w:val="multilevel"/>
+    <w:tmpl w:val="B41419D0"/>
+    <w:lvl w:ilvl="0">
+      <w:start w:val="4"/>
+      <w:numFmt w:val="decimal"/>
+      <w:lvlText w:val="%1"/>
+      <w:lvlJc w:val="left"/>
+      <w:pPr>
+        <w:ind w:left="360" w:hanging="360"/>
+      </w:pPr>
+      <w:rPr>
+        <w:rFonts w:hint="default"/>
+      </w:rPr>
+    </w:lvl>
+    <w:lvl w:ilvl="1">
+      <w:start w:val="1"/>
+      <w:numFmt w:val="decimal"/>
+      <w:lvlText w:val="%1.%2"/>
+      <w:lvlJc w:val="left"/>
+      <w:pPr>
+        <w:ind w:left="360" w:hanging="360"/>
+      </w:pPr>
+      <w:rPr>
+        <w:rFonts w:hint="default"/>
+      </w:rPr>
+    </w:lvl>
+    <w:lvl w:ilvl="2">
+      <w:start w:val="1"/>
+      <w:numFmt w:val="decimal"/>
+      <w:lvlText w:val="%1.%2.%3"/>
+      <w:lvlJc w:val="left"/>
+      <w:pPr>
+        <w:ind w:left="720" w:hanging="720"/>
+      </w:pPr>
+      <w:rPr>
+        <w:rFonts w:hint="default"/>
+      </w:rPr>
+    </w:lvl>
+    <w:lvl w:ilvl="3">
+      <w:start w:val="1"/>
+      <w:numFmt w:val="decimal"/>
+      <w:lvlText w:val="%1.%2.%3.%4"/>
+      <w:lvlJc w:val="left"/>
+      <w:pPr>
+        <w:ind w:left="720" w:hanging="720"/>
+      </w:pPr>
+      <w:rPr>
+        <w:rFonts w:hint="default"/>
+      </w:rPr>
+    </w:lvl>
+    <w:lvl w:ilvl="4">
+      <w:start w:val="1"/>
+      <w:numFmt w:val="decimal"/>
+      <w:lvlText w:val="%1.%2.%3.%4.%5"/>
+      <w:lvlJc w:val="left"/>
+      <w:pPr>
+        <w:ind w:left="1080" w:hanging="1080"/>
+      </w:pPr>
+      <w:rPr>
+        <w:rFonts w:hint="default"/>
+      </w:rPr>
+    </w:lvl>
+    <w:lvl w:ilvl="5">
+      <w:start w:val="1"/>
+      <w:numFmt w:val="decimal"/>
+      <w:lvlText w:val="%1.%2.%3.%4.%5.%6"/>
+      <w:lvlJc w:val="left"/>
+      <w:pPr>
+        <w:ind w:left="1080" w:hanging="1080"/>
+      </w:pPr>
+      <w:rPr>
+        <w:rFonts w:hint="default"/>
+      </w:rPr>
+    </w:lvl>
+    <w:lvl w:ilvl="6">
+      <w:start w:val="1"/>
+      <w:numFmt w:val="decimal"/>
+      <w:lvlText w:val="%1.%2.%3.%4.%5.%6.%7"/>
+      <w:lvlJc w:val="left"/>
+      <w:pPr>
+        <w:ind w:left="1440" w:hanging="1440"/>
+      </w:pPr>
+      <w:rPr>
+        <w:rFonts w:hint="default"/>
+      </w:rPr>
+    </w:lvl>
+    <w:lvl w:ilvl="7">
+      <w:start w:val="1"/>
+      <w:numFmt w:val="decimal"/>
+      <w:lvlText w:val="%1.%2.%3.%4.%5.%6.%7.%8"/>
+      <w:lvlJc w:val="left"/>
+      <w:pPr>
+        <w:ind w:left="1440" w:hanging="1440"/>
+      </w:pPr>
+      <w:rPr>
+        <w:rFonts w:hint="default"/>
+      </w:rPr>
+    </w:lvl>
+    <w:lvl w:ilvl="8">
+      <w:start w:val="1"/>
+      <w:numFmt w:val="decimal"/>
+      <w:lvlText w:val="%1.%2.%3.%4.%5.%6.%7.%8.%9"/>
+      <w:lvlJc w:val="left"/>
+      <w:pPr>
+        <w:ind w:left="1800" w:hanging="1800"/>
+      </w:pPr>
+      <w:rPr>
+        <w:rFonts w:hint="default"/>
+      </w:rPr>
+    </w:lvl>
+  </w:abstractNum>
+  <w:abstractNum w:abstractNumId="9" w15:restartNumberingAfterBreak="0">
     <w:nsid w:val="14DC7913"/>
     <w:multiLevelType w:val="hybridMultilevel"/>
     <w:tmpl w:val="A65232B0"/>
@@ -13569,7 +13546,7 @@
       </w:rPr>
     </w:lvl>
   </w:abstractNum>
-  <w:abstractNum w:abstractNumId="8" w15:restartNumberingAfterBreak="0">
+  <w:abstractNum w:abstractNumId="10" w15:restartNumberingAfterBreak="0">
     <w:nsid w:val="18EA082C"/>
     <w:multiLevelType w:val="hybridMultilevel"/>
     <w:tmpl w:val="4CAA9B14"/>
@@ -13689,7 +13666,7 @@
       </w:pPr>
     </w:lvl>
   </w:abstractNum>
-  <w:abstractNum w:abstractNumId="9" w15:restartNumberingAfterBreak="0">
+  <w:abstractNum w:abstractNumId="11" w15:restartNumberingAfterBreak="0">
     <w:nsid w:val="1B251C2F"/>
     <w:multiLevelType w:val="hybridMultilevel"/>
     <w:tmpl w:val="AC6082C2"/>
@@ -13775,7 +13752,7 @@
       </w:pPr>
     </w:lvl>
   </w:abstractNum>
-  <w:abstractNum w:abstractNumId="10" w15:restartNumberingAfterBreak="0">
+  <w:abstractNum w:abstractNumId="12" w15:restartNumberingAfterBreak="0">
     <w:nsid w:val="224A28BD"/>
     <w:multiLevelType w:val="multilevel"/>
     <w:tmpl w:val="45763704"/>
@@ -13888,7 +13865,7 @@
       </w:rPr>
     </w:lvl>
   </w:abstractNum>
-  <w:abstractNum w:abstractNumId="11" w15:restartNumberingAfterBreak="0">
+  <w:abstractNum w:abstractNumId="13" w15:restartNumberingAfterBreak="0">
     <w:nsid w:val="2AF95CAB"/>
     <w:multiLevelType w:val="hybridMultilevel"/>
     <w:tmpl w:val="AC6082C2"/>
@@ -13974,7 +13951,7 @@
       </w:pPr>
     </w:lvl>
   </w:abstractNum>
-  <w:abstractNum w:abstractNumId="12" w15:restartNumberingAfterBreak="0">
+  <w:abstractNum w:abstractNumId="14" w15:restartNumberingAfterBreak="0">
     <w:nsid w:val="30EA2F2D"/>
     <w:multiLevelType w:val="hybridMultilevel"/>
     <w:tmpl w:val="04CC73FA"/>
@@ -14060,7 +14037,7 @@
       </w:pPr>
     </w:lvl>
   </w:abstractNum>
-  <w:abstractNum w:abstractNumId="13" w15:restartNumberingAfterBreak="0">
+  <w:abstractNum w:abstractNumId="15" w15:restartNumberingAfterBreak="0">
     <w:nsid w:val="383511DE"/>
     <w:multiLevelType w:val="multilevel"/>
     <w:tmpl w:val="4A04F56C"/>
@@ -14173,7 +14150,7 @@
       </w:rPr>
     </w:lvl>
   </w:abstractNum>
-  <w:abstractNum w:abstractNumId="14" w15:restartNumberingAfterBreak="0">
+  <w:abstractNum w:abstractNumId="16" w15:restartNumberingAfterBreak="0">
     <w:nsid w:val="38665D69"/>
     <w:multiLevelType w:val="multilevel"/>
     <w:tmpl w:val="B41419D0"/>
@@ -14286,7 +14263,7 @@
       </w:rPr>
     </w:lvl>
   </w:abstractNum>
-  <w:abstractNum w:abstractNumId="15" w15:restartNumberingAfterBreak="0">
+  <w:abstractNum w:abstractNumId="17" w15:restartNumberingAfterBreak="0">
     <w:nsid w:val="3A5764CD"/>
     <w:multiLevelType w:val="hybridMultilevel"/>
     <w:tmpl w:val="A46C41FC"/>
@@ -14376,7 +14353,7 @@
       </w:pPr>
     </w:lvl>
   </w:abstractNum>
-  <w:abstractNum w:abstractNumId="16" w15:restartNumberingAfterBreak="0">
+  <w:abstractNum w:abstractNumId="18" w15:restartNumberingAfterBreak="0">
     <w:nsid w:val="3E075882"/>
     <w:multiLevelType w:val="hybridMultilevel"/>
     <w:tmpl w:val="63A67546"/>
@@ -14466,7 +14443,7 @@
       </w:pPr>
     </w:lvl>
   </w:abstractNum>
-  <w:abstractNum w:abstractNumId="17" w15:restartNumberingAfterBreak="0">
+  <w:abstractNum w:abstractNumId="19" w15:restartNumberingAfterBreak="0">
     <w:nsid w:val="3F3C178C"/>
     <w:multiLevelType w:val="hybridMultilevel"/>
     <w:tmpl w:val="04CC73FA"/>
@@ -14552,7 +14529,7 @@
       </w:pPr>
     </w:lvl>
   </w:abstractNum>
-  <w:abstractNum w:abstractNumId="18" w15:restartNumberingAfterBreak="0">
+  <w:abstractNum w:abstractNumId="20" w15:restartNumberingAfterBreak="0">
     <w:nsid w:val="48E95A65"/>
     <w:multiLevelType w:val="hybridMultilevel"/>
     <w:tmpl w:val="D6A40F22"/>
@@ -14642,7 +14619,7 @@
       </w:pPr>
     </w:lvl>
   </w:abstractNum>
-  <w:abstractNum w:abstractNumId="19" w15:restartNumberingAfterBreak="0">
+  <w:abstractNum w:abstractNumId="21" w15:restartNumberingAfterBreak="0">
     <w:nsid w:val="4B6F2557"/>
     <w:multiLevelType w:val="hybridMultilevel"/>
     <w:tmpl w:val="78829526"/>
@@ -14728,7 +14705,7 @@
       </w:pPr>
     </w:lvl>
   </w:abstractNum>
-  <w:abstractNum w:abstractNumId="20" w15:restartNumberingAfterBreak="0">
+  <w:abstractNum w:abstractNumId="22" w15:restartNumberingAfterBreak="0">
     <w:nsid w:val="4FB35834"/>
     <w:multiLevelType w:val="hybridMultilevel"/>
     <w:tmpl w:val="19620556"/>
@@ -14814,7 +14791,7 @@
       </w:pPr>
     </w:lvl>
   </w:abstractNum>
-  <w:abstractNum w:abstractNumId="21" w15:restartNumberingAfterBreak="0">
+  <w:abstractNum w:abstractNumId="23" w15:restartNumberingAfterBreak="0">
     <w:nsid w:val="51283D07"/>
     <w:multiLevelType w:val="hybridMultilevel"/>
     <w:tmpl w:val="D6A40F22"/>
@@ -14904,7 +14881,7 @@
       </w:pPr>
     </w:lvl>
   </w:abstractNum>
-  <w:abstractNum w:abstractNumId="22" w15:restartNumberingAfterBreak="0">
+  <w:abstractNum w:abstractNumId="24" w15:restartNumberingAfterBreak="0">
     <w:nsid w:val="58D10577"/>
     <w:multiLevelType w:val="hybridMultilevel"/>
     <w:tmpl w:val="3CD049C6"/>
@@ -14996,7 +14973,7 @@
       </w:pPr>
     </w:lvl>
   </w:abstractNum>
-  <w:abstractNum w:abstractNumId="23" w15:restartNumberingAfterBreak="0">
+  <w:abstractNum w:abstractNumId="25" w15:restartNumberingAfterBreak="0">
     <w:nsid w:val="601E219A"/>
     <w:multiLevelType w:val="multilevel"/>
     <w:tmpl w:val="98EC0170"/>
@@ -15109,7 +15086,7 @@
       </w:rPr>
     </w:lvl>
   </w:abstractNum>
-  <w:abstractNum w:abstractNumId="24" w15:restartNumberingAfterBreak="0">
+  <w:abstractNum w:abstractNumId="26" w15:restartNumberingAfterBreak="0">
     <w:nsid w:val="608A4B7A"/>
     <w:multiLevelType w:val="hybridMultilevel"/>
     <w:tmpl w:val="C818F258"/>
@@ -15198,7 +15175,7 @@
       </w:pPr>
     </w:lvl>
   </w:abstractNum>
-  <w:abstractNum w:abstractNumId="25" w15:restartNumberingAfterBreak="0">
+  <w:abstractNum w:abstractNumId="27" w15:restartNumberingAfterBreak="0">
     <w:nsid w:val="620063D2"/>
     <w:multiLevelType w:val="hybridMultilevel"/>
     <w:tmpl w:val="7B061F2E"/>
@@ -15341,7 +15318,7 @@
       </w:rPr>
     </w:lvl>
   </w:abstractNum>
-  <w:abstractNum w:abstractNumId="26" w15:restartNumberingAfterBreak="0">
+  <w:abstractNum w:abstractNumId="28" w15:restartNumberingAfterBreak="0">
     <w:nsid w:val="68DC0F53"/>
     <w:multiLevelType w:val="hybridMultilevel"/>
     <w:tmpl w:val="6FCAFF0A"/>
@@ -15430,7 +15407,7 @@
       </w:pPr>
     </w:lvl>
   </w:abstractNum>
-  <w:abstractNum w:abstractNumId="27" w15:restartNumberingAfterBreak="0">
+  <w:abstractNum w:abstractNumId="29" w15:restartNumberingAfterBreak="0">
     <w:nsid w:val="6EB42F02"/>
     <w:multiLevelType w:val="hybridMultilevel"/>
     <w:tmpl w:val="98E0501C"/>
@@ -15519,7 +15496,7 @@
       </w:pPr>
     </w:lvl>
   </w:abstractNum>
-  <w:abstractNum w:abstractNumId="28" w15:restartNumberingAfterBreak="0">
+  <w:abstractNum w:abstractNumId="30" w15:restartNumberingAfterBreak="0">
     <w:nsid w:val="6F526A29"/>
     <w:multiLevelType w:val="hybridMultilevel"/>
     <w:tmpl w:val="D6FE754C"/>
@@ -15609,7 +15586,7 @@
       </w:pPr>
     </w:lvl>
   </w:abstractNum>
-  <w:abstractNum w:abstractNumId="29" w15:restartNumberingAfterBreak="0">
+  <w:abstractNum w:abstractNumId="31" w15:restartNumberingAfterBreak="0">
     <w:nsid w:val="70B409A2"/>
     <w:multiLevelType w:val="hybridMultilevel"/>
     <w:tmpl w:val="6D92DDAA"/>
@@ -15695,7 +15672,7 @@
       </w:pPr>
     </w:lvl>
   </w:abstractNum>
-  <w:abstractNum w:abstractNumId="30" w15:restartNumberingAfterBreak="0">
+  <w:abstractNum w:abstractNumId="32" w15:restartNumberingAfterBreak="0">
     <w:nsid w:val="72F750D7"/>
     <w:multiLevelType w:val="multilevel"/>
     <w:tmpl w:val="30825436"/>
@@ -15808,7 +15785,7 @@
       </w:rPr>
     </w:lvl>
   </w:abstractNum>
-  <w:abstractNum w:abstractNumId="31" w15:restartNumberingAfterBreak="0">
+  <w:abstractNum w:abstractNumId="33" w15:restartNumberingAfterBreak="0">
     <w:nsid w:val="75B624C6"/>
     <w:multiLevelType w:val="multilevel"/>
     <w:tmpl w:val="DAB2686E"/>
@@ -15921,7 +15898,7 @@
       </w:rPr>
     </w:lvl>
   </w:abstractNum>
-  <w:abstractNum w:abstractNumId="32" w15:restartNumberingAfterBreak="0">
+  <w:abstractNum w:abstractNumId="34" w15:restartNumberingAfterBreak="0">
     <w:nsid w:val="76172C9A"/>
     <w:multiLevelType w:val="multilevel"/>
     <w:tmpl w:val="9BDE1A9E"/>
@@ -16034,7 +16011,7 @@
       </w:rPr>
     </w:lvl>
   </w:abstractNum>
-  <w:abstractNum w:abstractNumId="33" w15:restartNumberingAfterBreak="0">
+  <w:abstractNum w:abstractNumId="35" w15:restartNumberingAfterBreak="0">
     <w:nsid w:val="76A27B58"/>
     <w:multiLevelType w:val="hybridMultilevel"/>
     <w:tmpl w:val="9950F844"/>
@@ -16174,7 +16151,7 @@
       </w:rPr>
     </w:lvl>
   </w:abstractNum>
-  <w:abstractNum w:abstractNumId="34" w15:restartNumberingAfterBreak="0">
+  <w:abstractNum w:abstractNumId="36" w15:restartNumberingAfterBreak="0">
     <w:nsid w:val="79684EC1"/>
     <w:multiLevelType w:val="hybridMultilevel"/>
     <w:tmpl w:val="627CB8AA"/>
@@ -16314,7 +16291,7 @@
       </w:rPr>
     </w:lvl>
   </w:abstractNum>
-  <w:abstractNum w:abstractNumId="35" w15:restartNumberingAfterBreak="0">
+  <w:abstractNum w:abstractNumId="37" w15:restartNumberingAfterBreak="0">
     <w:nsid w:val="7A555CA9"/>
     <w:multiLevelType w:val="hybridMultilevel"/>
     <w:tmpl w:val="9000EBB2"/>
@@ -16403,7 +16380,7 @@
       </w:pPr>
     </w:lvl>
   </w:abstractNum>
-  <w:abstractNum w:abstractNumId="36" w15:restartNumberingAfterBreak="0">
+  <w:abstractNum w:abstractNumId="38" w15:restartNumberingAfterBreak="0">
     <w:nsid w:val="7AC94CF8"/>
     <w:multiLevelType w:val="hybridMultilevel"/>
     <w:tmpl w:val="FC90DBFE"/>
@@ -16516,7 +16493,7 @@
       </w:rPr>
     </w:lvl>
   </w:abstractNum>
-  <w:abstractNum w:abstractNumId="37" w15:restartNumberingAfterBreak="0">
+  <w:abstractNum w:abstractNumId="39" w15:restartNumberingAfterBreak="0">
     <w:nsid w:val="7CE3529D"/>
     <w:multiLevelType w:val="hybridMultilevel"/>
     <w:tmpl w:val="D6A40F22"/>
@@ -16606,7 +16583,7 @@
       </w:pPr>
     </w:lvl>
   </w:abstractNum>
-  <w:abstractNum w:abstractNumId="38" w15:restartNumberingAfterBreak="0">
+  <w:abstractNum w:abstractNumId="40" w15:restartNumberingAfterBreak="0">
     <w:nsid w:val="7FE6770C"/>
     <w:multiLevelType w:val="hybridMultilevel"/>
     <w:tmpl w:val="D6A40F22"/>
@@ -16697,31 +16674,31 @@
     </w:lvl>
   </w:abstractNum>
   <w:num w:numId="1">
-    <w:abstractNumId w:val="8"/>
+    <w:abstractNumId w:val="10"/>
   </w:num>
   <w:num w:numId="2">
-    <w:abstractNumId w:val="25"/>
+    <w:abstractNumId w:val="27"/>
   </w:num>
   <w:num w:numId="3">
-    <w:abstractNumId w:val="33"/>
+    <w:abstractNumId w:val="35"/>
   </w:num>
   <w:num w:numId="4">
-    <w:abstractNumId w:val="34"/>
+    <w:abstractNumId w:val="36"/>
   </w:num>
   <w:num w:numId="5">
     <w:abstractNumId w:val="0"/>
   </w:num>
   <w:num w:numId="6">
-    <w:abstractNumId w:val="33"/>
+    <w:abstractNumId w:val="35"/>
   </w:num>
   <w:num w:numId="7">
-    <w:abstractNumId w:val="22"/>
+    <w:abstractNumId w:val="24"/>
   </w:num>
   <w:num w:numId="8">
-    <w:abstractNumId w:val="15"/>
+    <w:abstractNumId w:val="17"/>
   </w:num>
   <w:num w:numId="9">
-    <w:abstractNumId w:val="26"/>
+    <w:abstractNumId w:val="28"/>
   </w:num>
   <w:num w:numId="10">
     <w:abstractNumId w:val="3"/>
@@ -16730,91 +16707,97 @@
     <w:abstractNumId w:val="4"/>
   </w:num>
   <w:num w:numId="12">
-    <w:abstractNumId w:val="20"/>
+    <w:abstractNumId w:val="22"/>
   </w:num>
   <w:num w:numId="13">
-    <w:abstractNumId w:val="12"/>
+    <w:abstractNumId w:val="14"/>
   </w:num>
   <w:num w:numId="14">
-    <w:abstractNumId w:val="19"/>
+    <w:abstractNumId w:val="21"/>
   </w:num>
   <w:num w:numId="15">
-    <w:abstractNumId w:val="18"/>
+    <w:abstractNumId w:val="20"/>
   </w:num>
   <w:num w:numId="16">
     <w:abstractNumId w:val="5"/>
   </w:num>
   <w:num w:numId="17">
-    <w:abstractNumId w:val="36"/>
+    <w:abstractNumId w:val="38"/>
   </w:num>
   <w:num w:numId="18">
     <w:abstractNumId w:val="1"/>
   </w:num>
   <w:num w:numId="19">
-    <w:abstractNumId w:val="29"/>
+    <w:abstractNumId w:val="31"/>
   </w:num>
   <w:num w:numId="20">
-    <w:abstractNumId w:val="7"/>
+    <w:abstractNumId w:val="9"/>
   </w:num>
   <w:num w:numId="21">
-    <w:abstractNumId w:val="24"/>
+    <w:abstractNumId w:val="26"/>
   </w:num>
   <w:num w:numId="22">
     <w:abstractNumId w:val="6"/>
   </w:num>
   <w:num w:numId="23">
-    <w:abstractNumId w:val="28"/>
+    <w:abstractNumId w:val="30"/>
   </w:num>
   <w:num w:numId="24">
+    <w:abstractNumId w:val="18"/>
+  </w:num>
+  <w:num w:numId="25">
+    <w:abstractNumId w:val="37"/>
+  </w:num>
+  <w:num w:numId="26">
+    <w:abstractNumId w:val="29"/>
+  </w:num>
+  <w:num w:numId="27">
+    <w:abstractNumId w:val="23"/>
+  </w:num>
+  <w:num w:numId="28">
+    <w:abstractNumId w:val="19"/>
+  </w:num>
+  <w:num w:numId="29">
     <w:abstractNumId w:val="16"/>
   </w:num>
-  <w:num w:numId="25">
-    <w:abstractNumId w:val="35"/>
-  </w:num>
-  <w:num w:numId="26">
-    <w:abstractNumId w:val="27"/>
-  </w:num>
-  <w:num w:numId="27">
-    <w:abstractNumId w:val="21"/>
-  </w:num>
-  <w:num w:numId="28">
-    <w:abstractNumId w:val="17"/>
-  </w:num>
-  <w:num w:numId="29">
-    <w:abstractNumId w:val="14"/>
-  </w:num>
   <w:num w:numId="30">
-    <w:abstractNumId w:val="11"/>
+    <w:abstractNumId w:val="13"/>
   </w:num>
   <w:num w:numId="31">
-    <w:abstractNumId w:val="13"/>
+    <w:abstractNumId w:val="15"/>
   </w:num>
   <w:num w:numId="32">
-    <w:abstractNumId w:val="9"/>
+    <w:abstractNumId w:val="11"/>
   </w:num>
   <w:num w:numId="33">
     <w:abstractNumId w:val="2"/>
   </w:num>
   <w:num w:numId="34">
-    <w:abstractNumId w:val="38"/>
+    <w:abstractNumId w:val="40"/>
   </w:num>
   <w:num w:numId="35">
+    <w:abstractNumId w:val="34"/>
+  </w:num>
+  <w:num w:numId="36">
     <w:abstractNumId w:val="32"/>
   </w:num>
-  <w:num w:numId="36">
-    <w:abstractNumId w:val="30"/>
-  </w:num>
   <w:num w:numId="37">
-    <w:abstractNumId w:val="23"/>
+    <w:abstractNumId w:val="25"/>
   </w:num>
   <w:num w:numId="38">
-    <w:abstractNumId w:val="37"/>
+    <w:abstractNumId w:val="39"/>
   </w:num>
   <w:num w:numId="39">
-    <w:abstractNumId w:val="10"/>
+    <w:abstractNumId w:val="12"/>
   </w:num>
   <w:num w:numId="40">
-    <w:abstractNumId w:val="31"/>
+    <w:abstractNumId w:val="33"/>
+  </w:num>
+  <w:num w:numId="41">
+    <w:abstractNumId w:val="7"/>
+  </w:num>
+  <w:num w:numId="42">
+    <w:abstractNumId w:val="8"/>
   </w:num>
 </w:numbering>
 </file>
@@ -18482,4 +18465,16 @@
     </a:ext>
   </a:extLst>
 </a:theme>
+</file>
+
+<file path=customXml/item1.xml><?xml version="1.0" encoding="utf-8"?>
+<b:Sources xmlns:b="http://schemas.openxmlformats.org/officeDocument/2006/bibliography" xmlns="http://schemas.openxmlformats.org/officeDocument/2006/bibliography" SelectedStyle="\APASixthEditionOfficeOnline.xsl" StyleName="APA" Version="6"/>
+</file>
+
+<file path=customXml/itemProps1.xml><?xml version="1.0" encoding="utf-8"?>
+<ds:datastoreItem xmlns:ds="http://schemas.openxmlformats.org/officeDocument/2006/customXml" ds:itemID="{252A7990-9EAA-4C9B-ABF7-9943A195648F}">
+  <ds:schemaRefs>
+    <ds:schemaRef ds:uri="http://schemas.openxmlformats.org/officeDocument/2006/bibliography"/>
+  </ds:schemaRefs>
+</ds:datastoreItem>
 </file>
</xml_diff>